<commit_message>
Endreport: Projektverlauf kleine Änderungen
</commit_message>
<xml_diff>
--- a/endreport/SCRUM2_Endreport.docx
+++ b/endreport/SCRUM2_Endreport.docx
@@ -446,26 +446,7 @@
     </w:p>
     <w:p>
       <w:r>
-        <w:t xml:space="preserve">Beschreiben Sie Ihren Prozess. Beschreiben Sie kurz, </w:t>
-      </w:r>
-      <w:r>
-        <w:t xml:space="preserve">wie der Prozess </w:t>
-      </w:r>
-      <w:proofErr w:type="spellStart"/>
-      <w:r>
-        <w:t>by-the-book</w:t>
-      </w:r>
-      <w:proofErr w:type="spellEnd"/>
-      <w:r>
-        <w:t xml:space="preserve"> definiert  ist. Beschreiben Sie Ihren tatsächlichen Prozess, die Entstehung und die Entwicklung des Prozesses </w:t>
-      </w:r>
-      <w:proofErr w:type="spellStart"/>
-      <w:r>
-        <w:t>ausfühlich</w:t>
-      </w:r>
-      <w:proofErr w:type="spellEnd"/>
-      <w:r>
-        <w:t>.</w:t>
+        <w:t>Beschreiben Sie Ihren Prozess. Beschreiben Sie kurz, wie der Prozess by-the-book definiert  ist. Beschreiben Sie Ihren tatsächlichen Prozess, die Entstehung und die Entwicklung des Prozesses ausfühlich.</w:t>
       </w:r>
     </w:p>
     <w:p>
@@ -482,10 +463,7 @@
     </w:p>
     <w:p>
       <w:r>
-        <w:t>Beschreiben Sie alle Rollen in Ihrem Projekt und welche Erfahrungen Sie mit diesen gemacht haben (K</w:t>
-      </w:r>
-      <w:r>
-        <w:t>onflikte, widersprüchliche Anforderungen, Abhängigkeiten, ...)</w:t>
+        <w:t>Beschreiben Sie alle Rollen in Ihrem Projekt und welche Erfahrungen Sie mit diesen gemacht haben (Konflikte, widersprüchliche Anforderungen, Abhängigkeiten, ...)</w:t>
       </w:r>
     </w:p>
     <w:p>
@@ -503,15 +481,7 @@
     <w:p>
       <w:bookmarkStart w:id="6" w:name="_Toc181938867"/>
       <w:r>
-        <w:t xml:space="preserve">Beschreiben Sie alle Meetings die in Ihrem Prozess vorkommen (z. B. Daily, </w:t>
-      </w:r>
-      <w:proofErr w:type="spellStart"/>
-      <w:r>
-        <w:t>Estimation</w:t>
-      </w:r>
-      <w:proofErr w:type="spellEnd"/>
-      <w:r>
-        <w:t>, ...)</w:t>
+        <w:t>Beschreiben Sie alle Meetings die in Ihrem Prozess vorkommen (z. B. Daily, Estimation, ...)</w:t>
       </w:r>
     </w:p>
     <w:p>
@@ -527,39 +497,7 @@
     </w:p>
     <w:p>
       <w:r>
-        <w:t>Beschreiben Sie alle Artefakte Ihres Prozesses (</w:t>
-      </w:r>
-      <w:proofErr w:type="spellStart"/>
-      <w:r>
-        <w:t>Backlog</w:t>
-      </w:r>
-      <w:proofErr w:type="spellEnd"/>
-      <w:r>
-        <w:t xml:space="preserve">, Sprint </w:t>
-      </w:r>
-      <w:proofErr w:type="spellStart"/>
-      <w:r>
-        <w:t>Backlog</w:t>
-      </w:r>
-      <w:proofErr w:type="spellEnd"/>
-      <w:r>
-        <w:t xml:space="preserve">, Level </w:t>
-      </w:r>
-      <w:proofErr w:type="spellStart"/>
-      <w:r>
-        <w:t>of</w:t>
-      </w:r>
-      <w:proofErr w:type="spellEnd"/>
-      <w:r>
-        <w:t xml:space="preserve"> </w:t>
-      </w:r>
-      <w:proofErr w:type="spellStart"/>
-      <w:r>
-        <w:t>Done</w:t>
-      </w:r>
-      <w:proofErr w:type="spellEnd"/>
-      <w:r>
-        <w:t>, ...)</w:t>
+        <w:t>Beschreiben Sie alle Artefakte Ihres Prozesses (Backlog, Sprint Backlog, Level of Done, ...)</w:t>
       </w:r>
     </w:p>
     <w:p>
@@ -591,10 +529,7 @@
     </w:p>
     <w:p>
       <w:r>
-        <w:t>Beschreiben Sie alle Anpassungen, die Sie am Prozess durchgeführt haben. Verwenden Sie pro Anpassung ein eigene</w:t>
-      </w:r>
-      <w:r>
-        <w:t>s Kapitel. Beschreiben Sie auch warum Sie die Anpassung durchgeführt haben und welche Auswirkung die Anpassung hatte.</w:t>
+        <w:t>Beschreiben Sie alle Anpassungen, die Sie am Prozess durchgeführt haben. Verwenden Sie pro Anpassung ein eigenes Kapitel. Beschreiben Sie auch warum Sie die Anpassung durchgeführt haben und welche Auswirkung die Anpassung hatte.</w:t>
       </w:r>
     </w:p>
     <w:p>
@@ -647,7 +582,16 @@
         <w:t>Beim</w:t>
       </w:r>
       <w:r>
-        <w:t xml:space="preserve"> Kickoff Meeting wurden zuerst die Rollen der Teammitglieder verteilt und dann wurde eine Technologieauswahl getroffen:</w:t>
+        <w:t xml:space="preserve"> Kickoff Meeting wurden </w:t>
+      </w:r>
+      <w:r>
+        <w:t xml:space="preserve">die Rollen der Teammitglieder verteilt und </w:t>
+      </w:r>
+      <w:r>
+        <w:t>es wurde</w:t>
+      </w:r>
+      <w:r>
+        <w:t xml:space="preserve"> eine Technologieauswahl getroffen:</w:t>
       </w:r>
     </w:p>
     <w:p>
@@ -659,13 +603,8 @@
         </w:numPr>
       </w:pPr>
       <w:r>
-        <w:t xml:space="preserve">Repository auf </w:t>
-      </w:r>
-      <w:proofErr w:type="spellStart"/>
-      <w:r>
-        <w:t>GitHub</w:t>
-      </w:r>
-      <w:proofErr w:type="spellEnd"/>
+        <w:t>Repository auf GitHub</w:t>
+      </w:r>
     </w:p>
     <w:p>
       <w:pPr>
@@ -676,13 +615,8 @@
         </w:numPr>
       </w:pPr>
       <w:r>
-        <w:t xml:space="preserve">Dokumentation in </w:t>
-      </w:r>
-      <w:proofErr w:type="spellStart"/>
-      <w:r>
-        <w:t>LaTeX</w:t>
-      </w:r>
-      <w:proofErr w:type="spellEnd"/>
+        <w:t>Dokumentation in LaTeX</w:t>
+      </w:r>
     </w:p>
     <w:p>
       <w:pPr>
@@ -721,13 +655,14 @@
       </w:r>
     </w:p>
     <w:p>
-      <w:proofErr w:type="spellStart"/>
-      <w:r>
-        <w:t>Weiters</w:t>
-      </w:r>
-      <w:proofErr w:type="spellEnd"/>
-      <w:r>
-        <w:t xml:space="preserve"> wurden die nächsten Schritte, die bis zum nächsten Meeting zu erledigen waren, definiert:</w:t>
+      <w:r>
+        <w:t xml:space="preserve">Weiters </w:t>
+      </w:r>
+      <w:r>
+        <w:t>sind die nächsten Schritte definiert worden</w:t>
+      </w:r>
+      <w:r>
+        <w:t>:</w:t>
       </w:r>
     </w:p>
     <w:p>
@@ -750,13 +685,8 @@
           <w:numId w:val="6"/>
         </w:numPr>
       </w:pPr>
-      <w:proofErr w:type="spellStart"/>
-      <w:r>
-        <w:t>LaTeX</w:t>
-      </w:r>
-      <w:proofErr w:type="spellEnd"/>
-      <w:r>
-        <w:t xml:space="preserve"> Template für die Dokumentation erstellen</w:t>
+      <w:r>
+        <w:t>LaTeX Template für die Dokumentation erstellen</w:t>
       </w:r>
     </w:p>
     <w:p>
@@ -768,23 +698,7 @@
         </w:numPr>
       </w:pPr>
       <w:r>
-        <w:t xml:space="preserve">User Stories zum </w:t>
-      </w:r>
-      <w:proofErr w:type="spellStart"/>
-      <w:r>
-        <w:t>Product</w:t>
-      </w:r>
-      <w:proofErr w:type="spellEnd"/>
-      <w:r>
-        <w:t xml:space="preserve"> </w:t>
-      </w:r>
-      <w:proofErr w:type="spellStart"/>
-      <w:r>
-        <w:t>Backlog</w:t>
-      </w:r>
-      <w:proofErr w:type="spellEnd"/>
-      <w:r>
-        <w:t xml:space="preserve"> hinzufügen</w:t>
+        <w:t>User Stories zum Product Backlog hinzufügen</w:t>
       </w:r>
     </w:p>
     <w:p>
@@ -795,13 +709,8 @@
           <w:numId w:val="6"/>
         </w:numPr>
       </w:pPr>
-      <w:proofErr w:type="spellStart"/>
-      <w:r>
-        <w:t>GitHub</w:t>
-      </w:r>
-      <w:proofErr w:type="spellEnd"/>
-      <w:r>
-        <w:t xml:space="preserve"> einrichten</w:t>
+      <w:r>
+        <w:t>GitHub einrichten</w:t>
       </w:r>
     </w:p>
     <w:p>
@@ -866,13 +775,8 @@
           <w:numId w:val="7"/>
         </w:numPr>
       </w:pPr>
-      <w:proofErr w:type="spellStart"/>
-      <w:r>
-        <w:t>Eclipse</w:t>
-      </w:r>
-      <w:proofErr w:type="spellEnd"/>
-      <w:r>
-        <w:t xml:space="preserve"> als Entwicklungsumgebung</w:t>
+      <w:r>
+        <w:t>Eclipse als Entwicklungsumgebung</w:t>
       </w:r>
     </w:p>
     <w:p>
@@ -883,21 +787,8 @@
           <w:numId w:val="7"/>
         </w:numPr>
       </w:pPr>
-      <w:proofErr w:type="spellStart"/>
-      <w:r>
-        <w:t>Hibernate</w:t>
-      </w:r>
-      <w:proofErr w:type="spellEnd"/>
-      <w:r>
-        <w:t xml:space="preserve"> als OR-Mapper in Kombination mit JPA </w:t>
-      </w:r>
-      <w:proofErr w:type="spellStart"/>
-      <w:r>
-        <w:t>Annotations</w:t>
-      </w:r>
-      <w:proofErr w:type="spellEnd"/>
-      <w:r>
-        <w:t xml:space="preserve"> in den Models</w:t>
+      <w:r>
+        <w:t>Hibernate als OR-Mapper in Kombination mit JPA Annotations in den Models</w:t>
       </w:r>
     </w:p>
     <w:p>
@@ -915,31 +806,7 @@
     </w:p>
     <w:p>
       <w:r>
-        <w:t xml:space="preserve">Da es sehr anstrengend ist Swing GUIs mit Hand zu implementieren soll das Windows </w:t>
-      </w:r>
-      <w:proofErr w:type="spellStart"/>
-      <w:r>
-        <w:t>Builder</w:t>
-      </w:r>
-      <w:proofErr w:type="spellEnd"/>
-      <w:r>
-        <w:t xml:space="preserve"> </w:t>
-      </w:r>
-      <w:proofErr w:type="spellStart"/>
-      <w:r>
-        <w:t>Eclipse</w:t>
-      </w:r>
-      <w:proofErr w:type="spellEnd"/>
-      <w:r>
-        <w:t xml:space="preserve"> </w:t>
-      </w:r>
-      <w:proofErr w:type="spellStart"/>
-      <w:r>
-        <w:t>Plugin</w:t>
-      </w:r>
-      <w:proofErr w:type="spellEnd"/>
-      <w:r>
-        <w:t xml:space="preserve"> genutzt werden.</w:t>
+        <w:t>Da es sehr anstrengend ist Swing GUIs mit Hand zu implementieren soll das Windows Builder Eclipse Plugin genutzt werden.</w:t>
       </w:r>
     </w:p>
     <w:p>
@@ -948,19 +815,11 @@
           <w:u w:val="single"/>
         </w:rPr>
       </w:pPr>
-      <w:proofErr w:type="spellStart"/>
       <w:r>
         <w:rPr>
           <w:u w:val="single"/>
         </w:rPr>
-        <w:t>Planning</w:t>
-      </w:r>
-      <w:proofErr w:type="spellEnd"/>
-      <w:r>
-        <w:rPr>
-          <w:u w:val="single"/>
-        </w:rPr>
-        <w:t xml:space="preserve"> Meeting 1</w:t>
+        <w:t>Planning Meeting 1</w:t>
       </w:r>
     </w:p>
     <w:p>
@@ -1025,15 +884,7 @@
         <w:pStyle w:val="Listenabsatz"/>
       </w:pPr>
       <w:r>
-        <w:t xml:space="preserve">Als </w:t>
-      </w:r>
-      <w:proofErr w:type="spellStart"/>
-      <w:r>
-        <w:t>Geschäftsfüherer</w:t>
-      </w:r>
-      <w:proofErr w:type="spellEnd"/>
-      <w:r>
-        <w:t xml:space="preserve"> will ich neue Zimmer hinzufügen, so dass das System nach einen Hotelausbau korrekt läuft.</w:t>
+        <w:t>Als Geschäftsfüherer will ich neue Zimmer hinzufügen, so dass das System nach einen Hotelausbau korrekt läuft.</w:t>
       </w:r>
     </w:p>
     <w:p>
@@ -1053,15 +904,7 @@
         <w:pStyle w:val="Listenabsatz"/>
       </w:pPr>
       <w:r>
-        <w:t xml:space="preserve">Als </w:t>
-      </w:r>
-      <w:proofErr w:type="spellStart"/>
-      <w:r>
-        <w:t>Geschäftsfüherer</w:t>
-      </w:r>
-      <w:proofErr w:type="spellEnd"/>
-      <w:r>
-        <w:t xml:space="preserve"> will ich alte Daten löschen können, so dass das System nach einen Hotelumbau korrekt läuft.</w:t>
+        <w:t>Als Geschäftsfüherer will ich alte Daten löschen können, so dass das System nach einen Hotelumbau korrekt läuft.</w:t>
       </w:r>
     </w:p>
     <w:p>
@@ -1081,15 +924,7 @@
         <w:pStyle w:val="Listenabsatz"/>
       </w:pPr>
       <w:r>
-        <w:t xml:space="preserve">Als </w:t>
-      </w:r>
-      <w:proofErr w:type="spellStart"/>
-      <w:r>
-        <w:t>Geschäftsfüherer</w:t>
-      </w:r>
-      <w:proofErr w:type="spellEnd"/>
-      <w:r>
-        <w:t xml:space="preserve"> will ich Daten ändern können, so dass fehlerhafte Eingabe korrigiert oder Informationen ergänzt werden können.</w:t>
+        <w:t>Als Geschäftsfüherer will ich Daten ändern können, so dass fehlerhafte Eingabe korrigiert oder Informationen ergänzt werden können.</w:t>
       </w:r>
       <w:r>
         <w:t xml:space="preserve"> </w:t>
@@ -1101,19 +936,11 @@
           <w:u w:val="single"/>
         </w:rPr>
       </w:pPr>
-      <w:proofErr w:type="spellStart"/>
       <w:r>
         <w:rPr>
           <w:u w:val="single"/>
         </w:rPr>
-        <w:t>Planning</w:t>
-      </w:r>
-      <w:proofErr w:type="spellEnd"/>
-      <w:r>
-        <w:rPr>
-          <w:u w:val="single"/>
-        </w:rPr>
-        <w:t xml:space="preserve"> Meeting 2</w:t>
+        <w:t>Planning Meeting 2</w:t>
       </w:r>
     </w:p>
     <w:p>
@@ -1224,15 +1051,7 @@
     </w:p>
     <w:p>
       <w:r>
-        <w:t xml:space="preserve">Dem </w:t>
-      </w:r>
-      <w:proofErr w:type="spellStart"/>
-      <w:r>
-        <w:t>Product-Owner</w:t>
-      </w:r>
-      <w:proofErr w:type="spellEnd"/>
-      <w:r>
-        <w:t xml:space="preserve"> gefällt nicht, dass die Ansicht von Kunden-, Zimmer- und Reservierungsliste in einzelnen Fenstern geöffnet wird, es sollte alles in einem Fenster gehalten werden.</w:t>
+        <w:t>Dem Product-Owner gefällt nicht, dass die Ansicht von Kunden-, Zimmer- und Reservierungsliste in einzelnen Fenstern geöffnet wird, es sollte alles in einem Fenster gehalten werden.</w:t>
       </w:r>
     </w:p>
     <w:p>
@@ -1241,19 +1060,11 @@
           <w:u w:val="single"/>
         </w:rPr>
       </w:pPr>
-      <w:proofErr w:type="spellStart"/>
       <w:r>
         <w:rPr>
           <w:u w:val="single"/>
         </w:rPr>
-        <w:t>Planning</w:t>
-      </w:r>
-      <w:proofErr w:type="spellEnd"/>
-      <w:r>
-        <w:rPr>
-          <w:u w:val="single"/>
-        </w:rPr>
-        <w:t xml:space="preserve"> Meeting 1</w:t>
+        <w:t>Planning Meeting 1</w:t>
       </w:r>
     </w:p>
     <w:p>
@@ -1307,19 +1118,11 @@
           <w:u w:val="single"/>
         </w:rPr>
       </w:pPr>
-      <w:proofErr w:type="spellStart"/>
       <w:r>
         <w:rPr>
           <w:u w:val="single"/>
         </w:rPr>
-        <w:t>Planning</w:t>
-      </w:r>
-      <w:proofErr w:type="spellEnd"/>
-      <w:r>
-        <w:rPr>
-          <w:u w:val="single"/>
-        </w:rPr>
-        <w:t xml:space="preserve"> Meeting 2</w:t>
+        <w:t>Planning Meeting 2</w:t>
       </w:r>
     </w:p>
     <w:p>
@@ -1364,13 +1167,8 @@
           <w:numId w:val="8"/>
         </w:numPr>
       </w:pPr>
-      <w:proofErr w:type="spellStart"/>
-      <w:r>
-        <w:t>Unittests</w:t>
-      </w:r>
-      <w:proofErr w:type="spellEnd"/>
-      <w:r>
-        <w:t xml:space="preserve"> für Logik erstellen</w:t>
+      <w:r>
+        <w:t>Unittests für Logik erstellen</w:t>
       </w:r>
     </w:p>
     <w:p>
@@ -1382,16 +1180,11 @@
         </w:numPr>
       </w:pPr>
       <w:r>
-        <w:t xml:space="preserve">GUI </w:t>
-      </w:r>
-      <w:proofErr w:type="spellStart"/>
-      <w:r>
-        <w:t>Refactorin</w:t>
+        <w:t>GUI Refactorin</w:t>
       </w:r>
       <w:r>
         <w:t>g</w:t>
       </w:r>
-      <w:proofErr w:type="spellEnd"/>
     </w:p>
     <w:p>
       <w:pPr>
@@ -1468,15 +1261,13 @@
     </w:p>
     <w:p>
       <w:r>
-        <w:t xml:space="preserve">Da alle Tests positiv durchgelaufen sind gab es keine Probleme. Auch der </w:t>
-      </w:r>
-      <w:proofErr w:type="spellStart"/>
-      <w:r>
-        <w:t>Product-Owner</w:t>
-      </w:r>
-      <w:proofErr w:type="spellEnd"/>
-      <w:r>
-        <w:t xml:space="preserve"> war mit der überarbeiteten GUI zufrieden.</w:t>
+        <w:t>Da alle Tests positiv durchgelaufen sind gab es keine Probleme. Au</w:t>
+      </w:r>
+      <w:r>
+        <w:t>ch der Product-Owner war mit dem</w:t>
+      </w:r>
+      <w:r>
+        <w:t xml:space="preserve"> überarbeiteten GUI zufrieden.</w:t>
       </w:r>
     </w:p>
     <w:p>
@@ -1485,19 +1276,11 @@
           <w:u w:val="single"/>
         </w:rPr>
       </w:pPr>
-      <w:proofErr w:type="spellStart"/>
       <w:r>
         <w:rPr>
           <w:u w:val="single"/>
         </w:rPr>
-        <w:t>Planning</w:t>
-      </w:r>
-      <w:proofErr w:type="spellEnd"/>
-      <w:r>
-        <w:rPr>
-          <w:u w:val="single"/>
-        </w:rPr>
-        <w:t xml:space="preserve"> Meeting 1</w:t>
+        <w:t>Planning Meeting 1</w:t>
       </w:r>
     </w:p>
     <w:p>
@@ -1551,19 +1334,11 @@
           <w:u w:val="single"/>
         </w:rPr>
       </w:pPr>
-      <w:proofErr w:type="spellStart"/>
       <w:r>
         <w:rPr>
           <w:u w:val="single"/>
         </w:rPr>
-        <w:t>Planning</w:t>
-      </w:r>
-      <w:proofErr w:type="spellEnd"/>
-      <w:r>
-        <w:rPr>
-          <w:u w:val="single"/>
-        </w:rPr>
-        <w:t xml:space="preserve"> Meeting 2</w:t>
+        <w:t>Planning Meeting 2</w:t>
       </w:r>
     </w:p>
     <w:p>
@@ -1652,68 +1427,12 @@
     </w:p>
     <w:p>
       <w:r>
-        <w:t xml:space="preserve">Bug-Liste ist im Excel-Dokument schwer zum </w:t>
-      </w:r>
-      <w:proofErr w:type="spellStart"/>
-      <w:r>
-        <w:t>tracken</w:t>
-      </w:r>
-      <w:proofErr w:type="spellEnd"/>
-      <w:r>
-        <w:t xml:space="preserve">. Deshalb soll die </w:t>
-      </w:r>
-      <w:proofErr w:type="spellStart"/>
-      <w:r>
-        <w:t>Issue</w:t>
-      </w:r>
-      <w:proofErr w:type="spellEnd"/>
-      <w:r>
-        <w:t xml:space="preserve">-Liste von </w:t>
-      </w:r>
-      <w:proofErr w:type="spellStart"/>
-      <w:r>
-        <w:t>GitHub</w:t>
-      </w:r>
-      <w:proofErr w:type="spellEnd"/>
-      <w:r>
-        <w:t xml:space="preserve"> verwendet werden.  Somit können die Fehler den zuständigen zugewiesen werden. Außerdem sollen Fehler und Features den jeweiligen Sprints durch </w:t>
-      </w:r>
-      <w:proofErr w:type="spellStart"/>
-      <w:r>
-        <w:t>GitHub</w:t>
-      </w:r>
-      <w:proofErr w:type="spellEnd"/>
-      <w:r>
-        <w:t>-Milestones zugeordnet werden.</w:t>
-      </w:r>
-    </w:p>
-    <w:p>
-      <w:r>
-        <w:t xml:space="preserve">Der </w:t>
-      </w:r>
-      <w:proofErr w:type="spellStart"/>
-      <w:r>
-        <w:t>Product</w:t>
-      </w:r>
-      <w:proofErr w:type="spellEnd"/>
-      <w:r>
-        <w:t xml:space="preserve"> </w:t>
-      </w:r>
-      <w:proofErr w:type="spellStart"/>
-      <w:r>
-        <w:t>Backlog</w:t>
-      </w:r>
-      <w:proofErr w:type="spellEnd"/>
-      <w:r>
-        <w:t xml:space="preserve"> soll auch ins </w:t>
-      </w:r>
-      <w:proofErr w:type="spellStart"/>
-      <w:r>
-        <w:t>GitHub</w:t>
-      </w:r>
-      <w:proofErr w:type="spellEnd"/>
-      <w:r>
-        <w:t xml:space="preserve">-Wiki verschoben werden. </w:t>
+        <w:t>Bug-Liste ist im Excel-Dokument schwer zum tracken. Deshalb soll die Issue-Liste von GitHub verwendet werden.  Somit können die Fehler den zuständigen zugewiesen werden. Außerdem sollen Fehler und Features den jeweiligen Sprints durch GitHub-Milestones zugeordnet werden.</w:t>
+      </w:r>
+    </w:p>
+    <w:p>
+      <w:r>
+        <w:t xml:space="preserve">Der Product Backlog soll auch ins GitHub-Wiki verschoben werden. </w:t>
       </w:r>
     </w:p>
     <w:p>
@@ -1722,19 +1441,11 @@
           <w:u w:val="single"/>
         </w:rPr>
       </w:pPr>
-      <w:proofErr w:type="spellStart"/>
       <w:r>
         <w:rPr>
           <w:u w:val="single"/>
         </w:rPr>
-        <w:t>Planning</w:t>
-      </w:r>
-      <w:proofErr w:type="spellEnd"/>
-      <w:r>
-        <w:rPr>
-          <w:u w:val="single"/>
-        </w:rPr>
-        <w:t xml:space="preserve"> Meeting 1</w:t>
+        <w:t>Planning Meeting 1</w:t>
       </w:r>
     </w:p>
     <w:p>
@@ -1808,19 +1519,11 @@
           <w:u w:val="single"/>
         </w:rPr>
       </w:pPr>
-      <w:proofErr w:type="spellStart"/>
       <w:r>
         <w:rPr>
           <w:u w:val="single"/>
         </w:rPr>
-        <w:t>Planning</w:t>
-      </w:r>
-      <w:proofErr w:type="spellEnd"/>
-      <w:r>
-        <w:rPr>
-          <w:u w:val="single"/>
-        </w:rPr>
-        <w:t xml:space="preserve"> Meeting 2</w:t>
+        <w:t>Planning Meeting 2</w:t>
       </w:r>
     </w:p>
     <w:p>
@@ -1838,23 +1541,7 @@
         </w:numPr>
       </w:pPr>
       <w:r>
-        <w:t xml:space="preserve">Hinzufügen eines </w:t>
-      </w:r>
-      <w:proofErr w:type="spellStart"/>
-      <w:r>
-        <w:t>Strono</w:t>
-      </w:r>
-      <w:proofErr w:type="spellEnd"/>
-      <w:r>
-        <w:t xml:space="preserve">-Flags im Model, Erstellen eines </w:t>
-      </w:r>
-      <w:proofErr w:type="spellStart"/>
-      <w:r>
-        <w:t>Strorno</w:t>
-      </w:r>
-      <w:proofErr w:type="spellEnd"/>
-      <w:r>
-        <w:t>-Buttons in der Reservierungs-Listen GUI und Implementieren der Storno-Logik</w:t>
+        <w:t>Hinzufügen eines Strono-Flags im Model, Erstellen eines Strorno-Buttons in der Reservierungs-Listen GUI und Implementieren der Storno-Logik</w:t>
       </w:r>
     </w:p>
     <w:p>
@@ -1866,15 +1553,7 @@
         </w:numPr>
       </w:pPr>
       <w:r>
-        <w:t xml:space="preserve">Überarbeiten der </w:t>
-      </w:r>
-      <w:proofErr w:type="spellStart"/>
-      <w:r>
-        <w:t>Rechnungs</w:t>
-      </w:r>
-      <w:proofErr w:type="spellEnd"/>
-      <w:r>
-        <w:t xml:space="preserve"> GUI, hinzufügen der Logik für die frühzeitige Abreise und hinzufügen einer Liste mit allen Rechnungen</w:t>
+        <w:t>Überarbeiten der Rechnungs GUI, hinzufügen der Logik für die frühzeitige Abreise und hinzufügen einer Liste mit allen Rechnungen</w:t>
       </w:r>
     </w:p>
     <w:p>
@@ -1916,15 +1595,7 @@
     </w:p>
     <w:p>
       <w:r>
-        <w:t xml:space="preserve">Alle geplanten Features wurden implementiert. Bei den funktionalen Tests wurde festgestellt, dass die </w:t>
-      </w:r>
-      <w:proofErr w:type="spellStart"/>
-      <w:r>
-        <w:t>ManyToMany</w:t>
-      </w:r>
-      <w:proofErr w:type="spellEnd"/>
-      <w:r>
-        <w:t xml:space="preserve"> Beziehung nicht ordnungsgemäß funktioniert. Dies hatte aber keine Auswirkung auf die derzeitige Funktionalität.</w:t>
+        <w:t>Alle geplanten Features wurden implementiert. Bei den funktionalen Tests wurde festgestellt, dass die ManyToMany Beziehung nicht ordnungsgemäß funktioniert. Dies hatte aber keine Auswirkung auf die derzeitige Funktionalität.</w:t>
       </w:r>
     </w:p>
     <w:p>
@@ -1956,19 +1627,11 @@
           <w:u w:val="single"/>
         </w:rPr>
       </w:pPr>
-      <w:proofErr w:type="spellStart"/>
       <w:r>
         <w:rPr>
           <w:u w:val="single"/>
         </w:rPr>
-        <w:t>Planning</w:t>
-      </w:r>
-      <w:proofErr w:type="spellEnd"/>
-      <w:r>
-        <w:rPr>
-          <w:u w:val="single"/>
-        </w:rPr>
-        <w:t xml:space="preserve"> Meeting 1</w:t>
+        <w:t>Planning Meeting 1</w:t>
       </w:r>
     </w:p>
     <w:p>
@@ -2031,19 +1694,11 @@
           <w:u w:val="single"/>
         </w:rPr>
       </w:pPr>
-      <w:proofErr w:type="spellStart"/>
       <w:r>
         <w:rPr>
           <w:u w:val="single"/>
         </w:rPr>
-        <w:t>Planning</w:t>
-      </w:r>
-      <w:proofErr w:type="spellEnd"/>
-      <w:r>
-        <w:rPr>
-          <w:u w:val="single"/>
-        </w:rPr>
-        <w:t xml:space="preserve"> Meeting 2</w:t>
+        <w:t>Planning Meeting 2</w:t>
       </w:r>
     </w:p>
     <w:p>
@@ -2089,15 +1744,7 @@
         </w:numPr>
       </w:pPr>
       <w:r>
-        <w:t xml:space="preserve">Reservierungs-Model </w:t>
-      </w:r>
-      <w:proofErr w:type="spellStart"/>
-      <w:r>
-        <w:t>ManyToMany</w:t>
-      </w:r>
-      <w:proofErr w:type="spellEnd"/>
-      <w:r>
-        <w:t xml:space="preserve"> Annotation zu Kunde.</w:t>
+        <w:t>Reservierungs-Model ManyToMany Annotation zu Kunde.</w:t>
       </w:r>
     </w:p>
     <w:p>
@@ -2169,15 +1816,7 @@
     </w:p>
     <w:p>
       <w:r>
-        <w:t xml:space="preserve">Der </w:t>
-      </w:r>
-      <w:proofErr w:type="spellStart"/>
-      <w:r>
-        <w:t>Product-Owner</w:t>
-      </w:r>
-      <w:proofErr w:type="spellEnd"/>
-      <w:r>
-        <w:t xml:space="preserve"> möchte, dass man die Listen mit einer Suchfunktion filtern kann und das Öffnen des Bearbeiten-Menüs sollte durch einen Doppelklick, nicht durch einen Button, erfolgen.</w:t>
+        <w:t>Der Product-Owner möchte, dass man die Listen mit einer Suchfunktion filtern kann und das Öffnen des Bearbeiten-Menüs sollte durch einen Doppelklick, nicht durch einen Button, erfolgen.</w:t>
       </w:r>
     </w:p>
     <w:p>
@@ -2186,19 +1825,11 @@
           <w:u w:val="single"/>
         </w:rPr>
       </w:pPr>
-      <w:proofErr w:type="spellStart"/>
       <w:r>
         <w:rPr>
           <w:u w:val="single"/>
         </w:rPr>
-        <w:t>Planning</w:t>
-      </w:r>
-      <w:proofErr w:type="spellEnd"/>
-      <w:r>
-        <w:rPr>
-          <w:u w:val="single"/>
-        </w:rPr>
-        <w:t xml:space="preserve"> Meeting 1</w:t>
+        <w:t>Planning Meeting 1</w:t>
       </w:r>
     </w:p>
     <w:p>
@@ -2281,19 +1912,11 @@
           <w:u w:val="single"/>
         </w:rPr>
       </w:pPr>
-      <w:proofErr w:type="spellStart"/>
       <w:r>
         <w:rPr>
           <w:u w:val="single"/>
         </w:rPr>
-        <w:t>Planning</w:t>
-      </w:r>
-      <w:proofErr w:type="spellEnd"/>
-      <w:r>
-        <w:rPr>
-          <w:u w:val="single"/>
-        </w:rPr>
-        <w:t xml:space="preserve"> Meeting 2</w:t>
+        <w:t>Planning Meeting 2</w:t>
       </w:r>
     </w:p>
     <w:p>
@@ -2415,15 +2038,21 @@
     </w:p>
     <w:p>
       <w:r>
-        <w:t>Alle must-</w:t>
-      </w:r>
-      <w:proofErr w:type="spellStart"/>
-      <w:r>
-        <w:t>have</w:t>
-      </w:r>
-      <w:proofErr w:type="spellEnd"/>
-      <w:r>
-        <w:t xml:space="preserve"> Features wurden implementiert und erfolgreich getestet. Das Projekt wurde erfolgreich abgeschlossen.</w:t>
+        <w:t xml:space="preserve">Alle must-have Features wurden implementiert und erfolgreich getestet. Das Projekt wurde </w:t>
+      </w:r>
+      <w:r>
+        <w:t>vom Product-Owner abgenommen</w:t>
+      </w:r>
+      <w:r>
+        <w:t>,</w:t>
+      </w:r>
+      <w:bookmarkStart w:id="15" w:name="_GoBack"/>
+      <w:bookmarkEnd w:id="15"/>
+      <w:r>
+        <w:t xml:space="preserve"> </w:t>
+      </w:r>
+      <w:r>
+        <w:t>somit wurde das Projekt erfolgreich beendet.</w:t>
       </w:r>
     </w:p>
     <w:p>
@@ -2453,8 +2082,6 @@
       <w:r>
         <w:t>Das fertig gestellte Produkt wurde präsentiert.</w:t>
       </w:r>
-      <w:bookmarkStart w:id="15" w:name="_GoBack"/>
-      <w:bookmarkEnd w:id="15"/>
     </w:p>
     <w:p>
       <w:pPr>
@@ -2466,10 +2093,7 @@
     </w:p>
     <w:p>
       <w:r>
-        <w:t xml:space="preserve">Beschreiben Sie Rückblickend Ihren Prozess </w:t>
-      </w:r>
-      <w:r>
-        <w:t>und die Auswirkung die der Prozess auf das Projekt und den Projekterfolg hatte.</w:t>
+        <w:t>Beschreiben Sie Rückblickend Ihren Prozess und die Auswirkung die der Prozess auf das Projekt und den Projekterfolg hatte.</w:t>
       </w:r>
     </w:p>
     <w:p>
@@ -2481,6 +2105,7 @@
       <w:bookmarkEnd w:id="16"/>
       <w:bookmarkEnd w:id="17"/>
       <w:r>
+        <w:lastRenderedPageBreak/>
         <w:t>Prozessbewertung</w:t>
       </w:r>
     </w:p>
@@ -2498,7 +2123,6 @@
       <w:bookmarkEnd w:id="18"/>
       <w:bookmarkEnd w:id="19"/>
       <w:r>
-        <w:lastRenderedPageBreak/>
         <w:t>Anpassung 1</w:t>
       </w:r>
     </w:p>
@@ -2605,26 +2229,7 @@
     </w:p>
     <w:p>
       <w:r>
-        <w:t>In diesem Kapitel wird das von un</w:t>
-      </w:r>
-      <w:r>
-        <w:t xml:space="preserve">s erstellte Software-Produkt beschrieben, wobei </w:t>
-      </w:r>
-      <w:proofErr w:type="spellStart"/>
-      <w:r>
-        <w:t>vorallem</w:t>
-      </w:r>
-      <w:proofErr w:type="spellEnd"/>
-      <w:r>
-        <w:t xml:space="preserve"> auf </w:t>
-      </w:r>
-      <w:proofErr w:type="spellStart"/>
-      <w:r>
-        <w:t>Use</w:t>
-      </w:r>
-      <w:proofErr w:type="spellEnd"/>
-      <w:r>
-        <w:t xml:space="preserve"> Cases, die Architektur und die verwendeten Technologien eingegangen wird.</w:t>
+        <w:t>In diesem Kapitel wird das von uns erstellte Software-Produkt beschrieben, wobei vorallem auf Use Cases, die Architektur und die verwendeten Technologien eingegangen wird.</w:t>
       </w:r>
     </w:p>
     <w:p>
@@ -2641,77 +2246,27 @@
     </w:p>
     <w:p>
       <w:r>
-        <w:t>Beschreiben Sie überblicksmäßig die Rahmenbedingungen der Implementierung sowie die Implementierung selbst</w:t>
-      </w:r>
-      <w:r>
-        <w:t>.</w:t>
-      </w:r>
-    </w:p>
-    <w:p>
-      <w:r>
-        <w:t>Unsere Implementierung der Hotel-Reservierungs-Lösung wurde vom Projektteam unter dem Arbeitstitel „</w:t>
-      </w:r>
-      <w:proofErr w:type="spellStart"/>
-      <w:r>
-        <w:t>BlueHotel</w:t>
-      </w:r>
-      <w:proofErr w:type="spellEnd"/>
-      <w:r>
-        <w:t xml:space="preserve">“ geführt. </w:t>
-      </w:r>
-      <w:proofErr w:type="spellStart"/>
-      <w:r>
-        <w:t>BlueHotel</w:t>
-      </w:r>
-      <w:proofErr w:type="spellEnd"/>
-      <w:r>
-        <w:t xml:space="preserve"> ist für kleine Hotels (Familienbetriebe, Urlaub am Bauernhof, Ferienhäuser) konzipiert, in bei denen es eine überschaubare A</w:t>
-      </w:r>
-      <w:r>
-        <w:t xml:space="preserve">nzahl an Räumen, und keine Raumklassen gibt (d.h. statt zum Beispiel 200 freie Räume in der Klasse „Premium“ und 100 freie Räume in der Klasse „Business“ gibt es bei uns im Hotel dedizierte Räume, die eigenständige Namen haben, und nur einzeln existieren, </w:t>
-      </w:r>
-      <w:r>
-        <w:t>zum Beispiel „Präsidenten-Suite“, „</w:t>
-      </w:r>
-      <w:proofErr w:type="spellStart"/>
-      <w:r>
-        <w:t>Garçonnière</w:t>
-      </w:r>
-      <w:proofErr w:type="spellEnd"/>
-      <w:r>
-        <w:t xml:space="preserve"> A“ und „Das Loft“). Aus diesem Grund wird auch jeder Raum eigenständig in der Datenbank erfasst.</w:t>
-      </w:r>
-    </w:p>
-    <w:p>
-      <w:r>
-        <w:t>Als Rahmenbedingung gilt zusätzlich, dass in einem Hotelzimmer jeweils 1-3 Personen untergebracht sind, wobei si</w:t>
-      </w:r>
-      <w:r>
-        <w:t>ch dieses beliebig aus Erwachsenen und Kindern zusammensetzen können (mit der Ausnahme, dass kein Kind alleine ein Zimmer belegen kann). Für alle Kombinationen (bis zu 6: 1E, 2E, 3E, 1E+1K, 1E+2K und 2E+1K)  von Erwachsenen und Kindern kann jedem Zimmer ei</w:t>
-      </w:r>
-      <w:r>
-        <w:t>n eigener Nächtigungspreis zugewiesen werden.</w:t>
-      </w:r>
-    </w:p>
-    <w:p>
-      <w:proofErr w:type="spellStart"/>
-      <w:r>
-        <w:t>Weiters</w:t>
-      </w:r>
-      <w:proofErr w:type="spellEnd"/>
-      <w:r>
-        <w:t xml:space="preserve"> gehen wir davon aus, dass diese Lösung auf einem Einzelplatzrechner verwendet wird, und es keine Anforderung gibt, die Daten über das Web zugänglich zu machen.</w:t>
-      </w:r>
-    </w:p>
-    <w:p>
-      <w:r>
-        <w:t>Als zusätzliche Einschränkung gehen wir da</w:t>
-      </w:r>
-      <w:r>
-        <w:t>von aus, dass die Preise keiner saisonalen Schwankung unterliegen – das User Interface wurde trotzdem so konzipiert, dass man die Preise der einzelnen Zimmer leicht manuell ändern kann, eine einmalige Eingabe der Preise für jede Saison mit automatischer, z</w:t>
-      </w:r>
-      <w:r>
-        <w:t>eitlicher Anpassung wurde nicht vorgenommen.</w:t>
+        <w:t>Beschreiben Sie überblicksmäßig die Rahmenbedingungen der Implementierung sowie die Implementierung selbst.</w:t>
+      </w:r>
+    </w:p>
+    <w:p>
+      <w:r>
+        <w:t>Unsere Implementierung der Hotel-Reservierungs-Lösung wurde vom Projektteam unter dem Arbeitstitel „BlueHotel“ geführt. BlueHotel ist für kleine Hotels (Familienbetriebe, Urlaub am Bauernhof, Ferienhäuser) konzipiert, in bei denen es eine überschaubare Anzahl an Räumen, und keine Raumklassen gibt (d.h. statt zum Beispiel 200 freie Räume in der Klasse „Premium“ und 100 freie Räume in der Klasse „Business“ gibt es bei uns im Hotel dedizierte Räume, die eigenständige Namen haben, und nur einzeln existieren, zum Beispiel „Präsidenten-Suite“, „Garçonnière A“ und „Das Loft“). Aus diesem Grund wird auch jeder Raum eigenständig in der Datenbank erfasst.</w:t>
+      </w:r>
+    </w:p>
+    <w:p>
+      <w:r>
+        <w:t>Als Rahmenbedingung gilt zusätzlich, dass in einem Hotelzimmer jeweils 1-3 Personen untergebracht sind, wobei sich dieses beliebig aus Erwachsenen und Kindern zusammensetzen können (mit der Ausnahme, dass kein Kind alleine ein Zimmer belegen kann). Für alle Kombinationen (bis zu 6: 1E, 2E, 3E, 1E+1K, 1E+2K und 2E+1K)  von Erwachsenen und Kindern kann jedem Zimmer ein eigener Nächtigungspreis zugewiesen werden.</w:t>
+      </w:r>
+    </w:p>
+    <w:p>
+      <w:r>
+        <w:t>Weiters gehen wir davon aus, dass diese Lösung auf einem Einzelplatzrechner verwendet wird, und es keine Anforderung gibt, die Daten über das Web zugänglich zu machen.</w:t>
+      </w:r>
+    </w:p>
+    <w:p>
+      <w:r>
+        <w:t>Als zusätzliche Einschränkung gehen wir davon aus, dass die Preise keiner saisonalen Schwankung unterliegen – das User Interface wurde trotzdem so konzipiert, dass man die Preise der einzelnen Zimmer leicht manuell ändern kann, eine einmalige Eingabe der Preise für jede Saison mit automatischer, zeitlicher Anpassung wurde nicht vorgenommen.</w:t>
       </w:r>
     </w:p>
     <w:p>
@@ -2728,30 +2283,14 @@
       <w:bookmarkStart w:id="37" w:name="_Toc181938881"/>
       <w:bookmarkEnd w:id="36"/>
       <w:bookmarkEnd w:id="37"/>
-      <w:proofErr w:type="spellStart"/>
       <w:r>
         <w:lastRenderedPageBreak/>
-        <w:t>Use</w:t>
-      </w:r>
-      <w:proofErr w:type="spellEnd"/>
-      <w:r>
-        <w:t xml:space="preserve"> Cases</w:t>
-      </w:r>
-    </w:p>
-    <w:p>
-      <w:r>
-        <w:t>Im Folgenden wi</w:t>
-      </w:r>
-      <w:r>
-        <w:t xml:space="preserve">rd die Implementierung beispielhaft anhand von ausgewählten, repräsentativen </w:t>
-      </w:r>
-      <w:proofErr w:type="spellStart"/>
-      <w:r>
-        <w:t>Use</w:t>
-      </w:r>
-      <w:proofErr w:type="spellEnd"/>
-      <w:r>
-        <w:t xml:space="preserve"> Cases inklusive Screenshots erklärt.</w:t>
+        <w:t>Use Cases</w:t>
+      </w:r>
+    </w:p>
+    <w:p>
+      <w:r>
+        <w:t>Im Folgenden wird die Implementierung beispielhaft anhand von ausgewählten, repräsentativen Use Cases inklusive Screenshots erklärt.</w:t>
       </w:r>
     </w:p>
     <w:p>
@@ -2830,10 +2369,7 @@
     </w:p>
     <w:p>
       <w:r>
-        <w:t>Das Anlegen von Kunden erfolgt über den Menüpunkt „Customers“. Diese Ans</w:t>
-      </w:r>
-      <w:r>
-        <w:t>icht hat die selbe Struktur wie andere Listen im Programm:</w:t>
+        <w:t>Das Anlegen von Kunden erfolgt über den Menüpunkt „Customers“. Diese Ansicht hat die selbe Struktur wie andere Listen im Programm:</w:t>
       </w:r>
     </w:p>
     <w:p>
@@ -2866,26 +2402,12 @@
         </w:numPr>
       </w:pPr>
       <w:r>
-        <w:t xml:space="preserve">C(R)UD-Buttons unten: New (=Create), Edit (=Read </w:t>
-      </w:r>
-      <w:proofErr w:type="spellStart"/>
-      <w:r>
-        <w:t>and</w:t>
-      </w:r>
-      <w:proofErr w:type="spellEnd"/>
-      <w:r>
-        <w:t xml:space="preserve"> Update) und Delete (=Delete)</w:t>
-      </w:r>
-    </w:p>
-    <w:p>
-      <w:r>
-        <w:t xml:space="preserve">Name und Adresse </w:t>
-      </w:r>
-      <w:r>
-        <w:t>sind Pflichtfelder, die anderen Felder sind optional. Dies erlaubt ein schnelles Erfassen ankommender Kunden, die Kontaktdaten können dann optional nach der Ankunft eingetragen werden. Bei fehlerhaften Eingaben wird eine Fehlermeldung angezeigt, wenn der „</w:t>
-      </w:r>
-      <w:r>
-        <w:t>Save“-Button aktiviert wird.</w:t>
+        <w:t>C(R)UD-Buttons unten: New (=Create), Edit (=Read and Update) und Delete (=Delete)</w:t>
+      </w:r>
+    </w:p>
+    <w:p>
+      <w:r>
+        <w:t>Name und Adresse sind Pflichtfelder, die anderen Felder sind optional. Dies erlaubt ein schnelles Erfassen ankommender Kunden, die Kontaktdaten können dann optional nach der Ankunft eingetragen werden. Bei fehlerhaften Eingaben wird eine Fehlermeldung angezeigt, wenn der „Save“-Button aktiviert wird.</w:t>
       </w:r>
     </w:p>
     <w:p/>
@@ -2969,82 +2491,22 @@
     </w:p>
     <w:p>
       <w:r>
-        <w:t>Um Zimmer anzulegen, bzw. die Preise zu editieren kann der Menüpunkt „</w:t>
-      </w:r>
-      <w:proofErr w:type="spellStart"/>
-      <w:r>
-        <w:t>Rooms</w:t>
-      </w:r>
-      <w:proofErr w:type="spellEnd"/>
-      <w:r>
-        <w:t>“ verwendet werden. Hier haben wir als Pflichtfelder zum einen den Namen des Zimmers un</w:t>
-      </w:r>
-      <w:r>
-        <w:t>d die maximale Anzahl der Personen, die in diesem Zimmer Platz finden.</w:t>
-      </w:r>
-    </w:p>
-    <w:p>
-      <w:r>
-        <w:t xml:space="preserve">Je nachdem, welchen Wert das Feld „Max. </w:t>
-      </w:r>
-      <w:proofErr w:type="spellStart"/>
-      <w:r>
-        <w:t>Persons</w:t>
-      </w:r>
-      <w:proofErr w:type="spellEnd"/>
-      <w:r>
-        <w:t xml:space="preserve">“ hat, werden im „Price“-Abschnitt des Dialogs unterschiedliche Eingabefelder freigeschalten. Alle </w:t>
-      </w:r>
-      <w:proofErr w:type="spellStart"/>
-      <w:r>
-        <w:t>freigeschaltenen</w:t>
-      </w:r>
-      <w:proofErr w:type="spellEnd"/>
-      <w:r>
-        <w:t xml:space="preserve"> Pflichtfelder müssen m</w:t>
-      </w:r>
-      <w:r>
-        <w:t>it einem positiven Preis ausgefüllt werden, ansonsten erscheint einer Fehlermeldung.</w:t>
-      </w:r>
-    </w:p>
-    <w:p>
-      <w:r>
-        <w:t xml:space="preserve">Beispiel: Bei Auswahl von maximal 2 Personen müssen die Felder „Single Price“, „Double Price“ und „Single Price </w:t>
-      </w:r>
-      <w:proofErr w:type="spellStart"/>
-      <w:r>
-        <w:t>with</w:t>
-      </w:r>
-      <w:proofErr w:type="spellEnd"/>
-      <w:r>
-        <w:t xml:space="preserve"> </w:t>
-      </w:r>
-      <w:proofErr w:type="spellStart"/>
-      <w:r>
-        <w:t>one</w:t>
-      </w:r>
-      <w:proofErr w:type="spellEnd"/>
-      <w:r>
-        <w:t xml:space="preserve"> </w:t>
-      </w:r>
-      <w:proofErr w:type="spellStart"/>
-      <w:r>
-        <w:t>child</w:t>
-      </w:r>
-      <w:proofErr w:type="spellEnd"/>
-      <w:r>
-        <w:t>“ ausgefüllt werden- die restlichen Felder (d</w:t>
-      </w:r>
-      <w:r>
-        <w:t>ie nur bei 3 Personen relevant sind) sind deaktiviert, und können nicht ausgefüllt werden.</w:t>
-      </w:r>
-    </w:p>
-    <w:p>
-      <w:r>
-        <w:t>Auch hier erscheint wieder eine Fehlermeldung beim Speichern, wenn eine Input-Validierung fehlschlägt. Die Fehlermeldung gibt klar Auskunft darüber, welche Felder de</w:t>
-      </w:r>
-      <w:r>
-        <w:t>n Fehler verursacht haben, und wie der Fehler zu beheben ist.</w:t>
+        <w:t>Um Zimmer anzulegen, bzw. die Preise zu editieren kann der Menüpunkt „Rooms“ verwendet werden. Hier haben wir als Pflichtfelder zum einen den Namen des Zimmers und die maximale Anzahl der Personen, die in diesem Zimmer Platz finden.</w:t>
+      </w:r>
+    </w:p>
+    <w:p>
+      <w:r>
+        <w:t>Je nachdem, welchen Wert das Feld „Max. Persons“ hat, werden im „Price“-Abschnitt des Dialogs unterschiedliche Eingabefelder freigeschalten. Alle freigeschaltenen Pflichtfelder müssen mit einem positiven Preis ausgefüllt werden, ansonsten erscheint einer Fehlermeldung.</w:t>
+      </w:r>
+    </w:p>
+    <w:p>
+      <w:r>
+        <w:t>Beispiel: Bei Auswahl von maximal 2 Personen müssen die Felder „Single Price“, „Double Price“ und „Single Price with one child“ ausgefüllt werden- die restlichen Felder (die nur bei 3 Personen relevant sind) sind deaktiviert, und können nicht ausgefüllt werden.</w:t>
+      </w:r>
+    </w:p>
+    <w:p>
+      <w:r>
+        <w:t>Auch hier erscheint wieder eine Fehlermeldung beim Speichern, wenn eine Input-Validierung fehlschlägt. Die Fehlermeldung gibt klar Auskunft darüber, welche Felder den Fehler verursacht haben, und wie der Fehler zu beheben ist.</w:t>
       </w:r>
     </w:p>
     <w:p>
@@ -3127,37 +2589,17 @@
     </w:p>
     <w:p>
       <w:r>
-        <w:t>Die am meisten benutzte Funktion betrifft das Verwalten der Reservierungen. Um einen möglichst reibungslo</w:t>
-      </w:r>
-      <w:r>
-        <w:t>sen Workflow zu gewährleisten, ist diese Ansicht auch die Start-Ansicht, wenn man das Programm öffnet.</w:t>
-      </w:r>
-    </w:p>
-    <w:p>
-      <w:r>
-        <w:t>Zum Erstellen einer Reservierung wählt man zuerst die Kunden aus, die in dieser Reservierung inkludiert sein sollen. Danach kann man die Zimmer verbuchen</w:t>
-      </w:r>
-      <w:r>
-        <w:t>, und dabei die Anzahl der Erwachsenen und Kinder angeben. Falls man einen Raum überbucht, wird das als Fehlermeldung beim hinzufügen des Raums zur Reservierung angezeigt. Nach der Zuweisung der Zimmer kann nun per Date-</w:t>
-      </w:r>
-      <w:proofErr w:type="spellStart"/>
-      <w:r>
-        <w:t>Picker</w:t>
-      </w:r>
-      <w:proofErr w:type="spellEnd"/>
-      <w:r>
-        <w:t xml:space="preserve"> das Start- und Ende-Datum des</w:t>
-      </w:r>
-      <w:r>
-        <w:t xml:space="preserve"> Aufenthalts angegeben werden.</w:t>
-      </w:r>
-    </w:p>
-    <w:p>
-      <w:r>
-        <w:t xml:space="preserve">Basierend auf der Raum-Auswahl wird dann der Preis berechnet. Dieser Preis kann bei Bedarf vom Ersteller der Buchung noch verändert werden – ein auf der Rechnung ausgewiesener Rabatt (ohne Minderung des Originalpreises) kann </w:t>
-      </w:r>
-      <w:r>
-        <w:t>hier ebenfalls eingegeben werden.</w:t>
+        <w:t>Die am meisten benutzte Funktion betrifft das Verwalten der Reservierungen. Um einen möglichst reibungslosen Workflow zu gewährleisten, ist diese Ansicht auch die Start-Ansicht, wenn man das Programm öffnet.</w:t>
+      </w:r>
+    </w:p>
+    <w:p>
+      <w:r>
+        <w:t>Zum Erstellen einer Reservierung wählt man zuerst die Kunden aus, die in dieser Reservierung inkludiert sein sollen. Danach kann man die Zimmer verbuchen, und dabei die Anzahl der Erwachsenen und Kinder angeben. Falls man einen Raum überbucht, wird das als Fehlermeldung beim hinzufügen des Raums zur Reservierung angezeigt. Nach der Zuweisung der Zimmer kann nun per Date-Picker das Start- und Ende-Datum des Aufenthalts angegeben werden.</w:t>
+      </w:r>
+    </w:p>
+    <w:p>
+      <w:r>
+        <w:t>Basierend auf der Raum-Auswahl wird dann der Preis berechnet. Dieser Preis kann bei Bedarf vom Ersteller der Buchung noch verändert werden – ein auf der Rechnung ausgewiesener Rabatt (ohne Minderung des Originalpreises) kann hier ebenfalls eingegeben werden.</w:t>
       </w:r>
     </w:p>
     <w:p>
@@ -3245,42 +2687,22 @@
     </w:p>
     <w:p>
       <w:r>
-        <w:t>Die Rechnungslegung ist ein</w:t>
-      </w:r>
-      <w:r>
-        <w:t xml:space="preserve"> wichtiger Bestandteil des Systems, denn das bisherige manuelle Erstellen von Rechnung ist mühsam, und war einer der Gründe für die Beauftragung eines neuen Software-basierten Systems zum Management der Zimmer, Reservierungen und Rechnungen.</w:t>
-      </w:r>
-    </w:p>
-    <w:p>
-      <w:r>
-        <w:t xml:space="preserve">Ausgangspunkt </w:t>
-      </w:r>
-      <w:r>
-        <w:t>für unsere Designentscheidungen sind wieder die üblichen Szenarien von kleinen Hotels: Ein Kunde nähert sich der Rezeption und will eine oder mehrere Reservierungen bezahlen – dies können auch Reservierungen sein, die nicht vom Kunden selbst gebucht worden</w:t>
-      </w:r>
-      <w:r>
-        <w:t xml:space="preserve"> sind. Als Beispiel sei dem Leser hier ein Firmenausflug vor Augen geführt, bei dem die Angestellten selbstständig ihre Zimmer reservieren, die Endabrechnung dann aber direkt vom Buchhalter übernommen und gesammelt bezahlt wird.</w:t>
-      </w:r>
-    </w:p>
-    <w:p>
-      <w:proofErr w:type="spellStart"/>
-      <w:r>
-        <w:t>Weiters</w:t>
-      </w:r>
-      <w:proofErr w:type="spellEnd"/>
-      <w:r>
-        <w:t xml:space="preserve"> ist es möglich, das</w:t>
-      </w:r>
-      <w:r>
-        <w:t xml:space="preserve"> Abreisedatum – und somit das Rechnungsdatum – festzulegen. Für den unwahrscheinlichen Fall dass die Gäste verfrüht abreisen, steht ein „Today“-Button zur Verfügung. Die Reservierungen werden beim Erstellen der Rechnung wenn nötig automatisch verkürzt.</w:t>
-      </w:r>
-    </w:p>
-    <w:p>
-      <w:r>
-        <w:t>Rec</w:t>
-      </w:r>
-      <w:r>
-        <w:t>hnungen werden im HTML-Format gespeichert und angezeigt.</w:t>
+        <w:t>Die Rechnungslegung ist ein wichtiger Bestandteil des Systems, denn das bisherige manuelle Erstellen von Rechnung ist mühsam, und war einer der Gründe für die Beauftragung eines neuen Software-basierten Systems zum Management der Zimmer, Reservierungen und Rechnungen.</w:t>
+      </w:r>
+    </w:p>
+    <w:p>
+      <w:r>
+        <w:t>Ausgangspunkt für unsere Designentscheidungen sind wieder die üblichen Szenarien von kleinen Hotels: Ein Kunde nähert sich der Rezeption und will eine oder mehrere Reservierungen bezahlen – dies können auch Reservierungen sein, die nicht vom Kunden selbst gebucht worden sind. Als Beispiel sei dem Leser hier ein Firmenausflug vor Augen geführt, bei dem die Angestellten selbstständig ihre Zimmer reservieren, die Endabrechnung dann aber direkt vom Buchhalter übernommen und gesammelt bezahlt wird.</w:t>
+      </w:r>
+    </w:p>
+    <w:p>
+      <w:r>
+        <w:t>Weiters ist es möglich, das Abreisedatum – und somit das Rechnungsdatum – festzulegen. Für den unwahrscheinlichen Fall dass die Gäste verfrüht abreisen, steht ein „Today“-Button zur Verfügung. Die Reservierungen werden beim Erstellen der Rechnung wenn nötig automatisch verkürzt.</w:t>
+      </w:r>
+    </w:p>
+    <w:p>
+      <w:r>
+        <w:t>Rechnungen werden im HTML-Format gespeichert und angezeigt.</w:t>
       </w:r>
     </w:p>
     <w:p>
@@ -3364,61 +2786,17 @@
     </w:p>
     <w:p>
       <w:r>
-        <w:t>Wie im vorherigen Abschnitt bereits erwähnt ist die Rechnungslegung ein vitales Instrument zur Aufrechte</w:t>
-      </w:r>
-      <w:r>
-        <w:t>rhaltung des Hotelbetriebs aufgrund Geldeinnahmen durch Kundenzahlungen.</w:t>
-      </w:r>
-    </w:p>
-    <w:p>
-      <w:r>
-        <w:t>Nachdem man im Menüpunkt „</w:t>
-      </w:r>
-      <w:proofErr w:type="spellStart"/>
-      <w:r>
-        <w:t>Invoices</w:t>
-      </w:r>
-      <w:proofErr w:type="spellEnd"/>
-      <w:r>
-        <w:t xml:space="preserve">“ (Rechnung erstellen) die Funktion „Print </w:t>
-      </w:r>
-      <w:proofErr w:type="spellStart"/>
-      <w:r>
-        <w:t>Invoice</w:t>
-      </w:r>
-      <w:proofErr w:type="spellEnd"/>
-      <w:r>
-        <w:t>“ (Rechnung drucken) aktiviert hat, wird automatisch eine Rechnung in der Datenbank angelegt, die b</w:t>
-      </w:r>
-      <w:r>
-        <w:t>etroffenen Reservierungen als „bezahlt“ markiert und eine ausdruckbare Form des Rechnung als HTML-Datei im Dateisystem abgelegt. Dies hat einige Vorteile – unter anderem können die Rechnungen so leicht archiviert werden, und sind auch ohne die Benutzung de</w:t>
-      </w:r>
-      <w:r>
-        <w:t xml:space="preserve">s Programms verfügbar – was </w:t>
-      </w:r>
-      <w:proofErr w:type="spellStart"/>
-      <w:r>
-        <w:t>vorallem</w:t>
-      </w:r>
-      <w:proofErr w:type="spellEnd"/>
-      <w:r>
-        <w:t xml:space="preserve"> bei einer Vorhaltedauer von Rechnungen von 7 Jahren durchaus hilfreich ist.</w:t>
-      </w:r>
-    </w:p>
-    <w:p>
-      <w:r>
-        <w:t>Die Rechnungs-Informationen werden aus den Kunden- und Reservierungsdaten generiert, wobei hier auch Kundenrabatte (</w:t>
-      </w:r>
-      <w:proofErr w:type="spellStart"/>
-      <w:r>
-        <w:t>zB</w:t>
-      </w:r>
-      <w:proofErr w:type="spellEnd"/>
-      <w:r>
-        <w:t xml:space="preserve"> bei Stammgästen) Berücks</w:t>
-      </w:r>
-      <w:r>
-        <w:t>ichtigung finden.</w:t>
+        <w:t>Wie im vorherigen Abschnitt bereits erwähnt ist die Rechnungslegung ein vitales Instrument zur Aufrechterhaltung des Hotelbetriebs aufgrund Geldeinnahmen durch Kundenzahlungen.</w:t>
+      </w:r>
+    </w:p>
+    <w:p>
+      <w:r>
+        <w:t>Nachdem man im Menüpunkt „Invoices“ (Rechnung erstellen) die Funktion „Print Invoice“ (Rechnung drucken) aktiviert hat, wird automatisch eine Rechnung in der Datenbank angelegt, die betroffenen Reservierungen als „bezahlt“ markiert und eine ausdruckbare Form des Rechnung als HTML-Datei im Dateisystem abgelegt. Dies hat einige Vorteile – unter anderem können die Rechnungen so leicht archiviert werden, und sind auch ohne die Benutzung des Programms verfügbar – was vorallem bei einer Vorhaltedauer von Rechnungen von 7 Jahren durchaus hilfreich ist.</w:t>
+      </w:r>
+    </w:p>
+    <w:p>
+      <w:r>
+        <w:t>Die Rechnungs-Informationen werden aus den Kunden- und Reservierungsdaten generiert, wobei hier auch Kundenrabatte (zB bei Stammgästen) Berücksichtigung finden.</w:t>
       </w:r>
     </w:p>
     <w:p>
@@ -3448,14 +2826,7 @@
           <w:sz w:val="20"/>
           <w:szCs w:val="20"/>
         </w:rPr>
-        <w:t xml:space="preserve">Abbildung: Anzeige der Raumbelegung für den Monat Jänner </w:t>
-      </w:r>
-      <w:r>
-        <w:rPr>
-          <w:sz w:val="20"/>
-          <w:szCs w:val="20"/>
-        </w:rPr>
-        <w:t>2012</w:t>
+        <w:t>Abbildung: Anzeige der Raumbelegung für den Monat Jänner 2012</w:t>
       </w:r>
       <w:r>
         <w:rPr>
@@ -3521,55 +2892,17 @@
     </w:p>
     <w:p>
       <w:r>
-        <w:t>Für einen guten, visuellen Überblick über die momentane Auslastung der einzelnen Zimmer haben wir zusätzlich eine Belegungs-Liste der Zimmer implementiert. Diese zeigt optisch ansprechend die Reservierungen pro Zimmer und Tag an. So lässt sich auf ei</w:t>
-      </w:r>
-      <w:r>
-        <w:t xml:space="preserve">nen Blick erkennen, wann noch Zimmer frei sind – dies ist </w:t>
-      </w:r>
-      <w:proofErr w:type="spellStart"/>
-      <w:r>
-        <w:t>vorallem</w:t>
-      </w:r>
-      <w:proofErr w:type="spellEnd"/>
-      <w:r>
-        <w:t xml:space="preserve"> bei Telefon-Anfragen („Wann haben Sie im März noch ein Zimmer frei?“) hilfreich.</w:t>
-      </w:r>
-    </w:p>
-    <w:p>
-      <w:r>
-        <w:t>In der aktuellen Implementierung dient die Belegungs-Grafik rein zur Visualisierung der Belegungen. Für zukü</w:t>
-      </w:r>
-      <w:r>
-        <w:t>nftige Erweiterungen wurde das System so flexibel gehalten, dass es möglich sein wird, die Reservierungen per Doppelklick auf rote Bereiche zu öffnen.</w:t>
-      </w:r>
-    </w:p>
-    <w:p>
-      <w:proofErr w:type="spellStart"/>
-      <w:r>
-        <w:t>Weiters</w:t>
-      </w:r>
-      <w:proofErr w:type="spellEnd"/>
-      <w:r>
-        <w:t xml:space="preserve"> wurde von uns ein </w:t>
-      </w:r>
-      <w:proofErr w:type="spellStart"/>
-      <w:r>
-        <w:t>nice-to-have</w:t>
-      </w:r>
-      <w:proofErr w:type="spellEnd"/>
-      <w:r>
-        <w:t xml:space="preserve"> Feature angedacht, bei dem man durch </w:t>
-      </w:r>
-      <w:proofErr w:type="spellStart"/>
-      <w:r>
-        <w:t>drag'n'drop</w:t>
-      </w:r>
-      <w:proofErr w:type="spellEnd"/>
-      <w:r>
-        <w:t xml:space="preserve"> im grünen Bereich</w:t>
-      </w:r>
-      <w:r>
-        <w:t xml:space="preserve"> der Ansicht eine neue Reservierung erstellen kann, bei der das Ankunfts- und Abfahrtsdatum (Zeilen) sowie das gewählte Zimmer (Spalte) bereits vorausgefüllt sind. Dies wurde aber in der vorliegenden Version noch nicht implementiert.</w:t>
+        <w:t>Für einen guten, visuellen Überblick über die momentane Auslastung der einzelnen Zimmer haben wir zusätzlich eine Belegungs-Liste der Zimmer implementiert. Diese zeigt optisch ansprechend die Reservierungen pro Zimmer und Tag an. So lässt sich auf einen Blick erkennen, wann noch Zimmer frei sind – dies ist vorallem bei Telefon-Anfragen („Wann haben Sie im März noch ein Zimmer frei?“) hilfreich.</w:t>
+      </w:r>
+    </w:p>
+    <w:p>
+      <w:r>
+        <w:t>In der aktuellen Implementierung dient die Belegungs-Grafik rein zur Visualisierung der Belegungen. Für zukünftige Erweiterungen wurde das System so flexibel gehalten, dass es möglich sein wird, die Reservierungen per Doppelklick auf rote Bereiche zu öffnen.</w:t>
+      </w:r>
+    </w:p>
+    <w:p>
+      <w:r>
+        <w:t>Weiters wurde von uns ein nice-to-have Feature angedacht, bei dem man durch drag'n'drop im grünen Bereich der Ansicht eine neue Reservierung erstellen kann, bei der das Ankunfts- und Abfahrtsdatum (Zeilen) sowie das gewählte Zimmer (Spalte) bereits vorausgefüllt sind. Dies wurde aber in der vorliegenden Version noch nicht implementiert.</w:t>
       </w:r>
     </w:p>
     <w:p>
@@ -3649,167 +2982,27 @@
           <w:sz w:val="20"/>
           <w:szCs w:val="20"/>
         </w:rPr>
-        <w:t>Abbildun</w:t>
-      </w:r>
-      <w:r>
-        <w:rPr>
-          <w:sz w:val="20"/>
-          <w:szCs w:val="20"/>
-        </w:rPr>
-        <w:t xml:space="preserve">g: Architektur-Übersicht des Projekts </w:t>
-      </w:r>
-      <w:proofErr w:type="spellStart"/>
-      <w:r>
-        <w:rPr>
-          <w:sz w:val="20"/>
-          <w:szCs w:val="20"/>
-        </w:rPr>
-        <w:t>BlueHotel</w:t>
-      </w:r>
-      <w:proofErr w:type="spellEnd"/>
-    </w:p>
-    <w:p>
-      <w:r>
-        <w:t xml:space="preserve">Beim Design der Software haben wir besonderen Wert auf eine </w:t>
-      </w:r>
-      <w:proofErr w:type="spellStart"/>
-      <w:r>
-        <w:t>gelayerte</w:t>
-      </w:r>
-      <w:proofErr w:type="spellEnd"/>
-      <w:r>
-        <w:t xml:space="preserve"> Architektur gelegt – im Idealfall greift ein Layer nur auf die Services des eigenen </w:t>
-      </w:r>
-      <w:proofErr w:type="spellStart"/>
-      <w:r>
-        <w:t>Layers</w:t>
-      </w:r>
-      <w:proofErr w:type="spellEnd"/>
-      <w:r>
-        <w:t xml:space="preserve"> und des direkt darunter liegenden </w:t>
-      </w:r>
-      <w:proofErr w:type="spellStart"/>
-      <w:r>
-        <w:t>Layers</w:t>
-      </w:r>
-      <w:proofErr w:type="spellEnd"/>
-      <w:r>
-        <w:t xml:space="preserve"> zu. In</w:t>
-      </w:r>
-      <w:r>
-        <w:t xml:space="preserve"> unserem Projekt verwenden wir als Datenbank eine In-</w:t>
-      </w:r>
-      <w:proofErr w:type="spellStart"/>
-      <w:r>
-        <w:t>Process</w:t>
-      </w:r>
-      <w:proofErr w:type="spellEnd"/>
-      <w:r>
-        <w:t xml:space="preserve"> HSQLDB, die gleichzeitig mit dem Programm gestartet wird.</w:t>
-      </w:r>
-    </w:p>
-    <w:p>
-      <w:r>
-        <w:t xml:space="preserve">Als ORM-Layer kommt </w:t>
-      </w:r>
-      <w:proofErr w:type="spellStart"/>
-      <w:r>
-        <w:t>Hibernate</w:t>
-      </w:r>
-      <w:proofErr w:type="spellEnd"/>
-      <w:r>
-        <w:t xml:space="preserve"> zum Einsatz; das Ansprechen des ORM-</w:t>
-      </w:r>
-      <w:proofErr w:type="spellStart"/>
-      <w:r>
-        <w:t>Layers</w:t>
-      </w:r>
-      <w:proofErr w:type="spellEnd"/>
-      <w:r>
-        <w:t xml:space="preserve"> erfolgt durch die standardisierte Java </w:t>
-      </w:r>
-      <w:proofErr w:type="spellStart"/>
-      <w:r>
-        <w:t>Persistence</w:t>
-      </w:r>
-      <w:proofErr w:type="spellEnd"/>
-      <w:r>
-        <w:t xml:space="preserve"> API (JPA). Di</w:t>
-      </w:r>
-      <w:r>
-        <w:t xml:space="preserve">e Model-Klassen verwenden die JPA mittels Annotationen. Die Model-Klassen werden von den Storage-Services (DAO mittels </w:t>
-      </w:r>
-      <w:proofErr w:type="spellStart"/>
-      <w:r>
-        <w:t>Generics</w:t>
-      </w:r>
-      <w:proofErr w:type="spellEnd"/>
-      <w:r>
-        <w:t xml:space="preserve"> plus </w:t>
-      </w:r>
-      <w:proofErr w:type="spellStart"/>
-      <w:r>
-        <w:t>DAOExtension</w:t>
-      </w:r>
-      <w:proofErr w:type="spellEnd"/>
-      <w:r>
-        <w:t xml:space="preserve"> für spezialisierte Abfragen) in die Datenbank geschrieben und von dieser gelesen.</w:t>
-      </w:r>
-    </w:p>
-    <w:p>
-      <w:proofErr w:type="spellStart"/>
-      <w:r>
-        <w:t>Weiters</w:t>
-      </w:r>
-      <w:proofErr w:type="spellEnd"/>
-      <w:r>
-        <w:t xml:space="preserve"> wurde vom Projekttea</w:t>
-      </w:r>
-      <w:r>
-        <w:t xml:space="preserve">m ein spezielles </w:t>
-      </w:r>
-      <w:proofErr w:type="spellStart"/>
-      <w:r>
-        <w:t>Logic</w:t>
-      </w:r>
-      <w:proofErr w:type="spellEnd"/>
-      <w:r>
-        <w:t xml:space="preserve">-Modul entwickelt, das parallel zu den DAO-Services Funktionalitäten </w:t>
-      </w:r>
-      <w:proofErr w:type="spellStart"/>
-      <w:r>
-        <w:t>überhalb</w:t>
-      </w:r>
-      <w:proofErr w:type="spellEnd"/>
-      <w:r>
-        <w:t xml:space="preserve"> der Datenbank zur Verfügung stellen, die aber nicht von der GUI abhängig sind. So eine Lösung hat den Vorteil, dass in einem möglichen Nachfolgeprojekt, bzw</w:t>
-      </w:r>
-      <w:r>
-        <w:t>. einer möglichen Erweiterung der UI-Layer ausgetauscht werden kann, ohne die Applikations-Logik neu zu schreiben.</w:t>
-      </w:r>
-    </w:p>
-    <w:p>
-      <w:r>
-        <w:t xml:space="preserve">Im Architekturdiagramm zur bessern Lesbarkeit nicht abgebildet sind einige Hilfsklassen und Relations-Tabellen, die für die korrekte </w:t>
-      </w:r>
-      <w:proofErr w:type="spellStart"/>
-      <w:r>
-        <w:t>Persisti</w:t>
-      </w:r>
-      <w:r>
-        <w:t>erung</w:t>
-      </w:r>
-      <w:proofErr w:type="spellEnd"/>
-      <w:r>
-        <w:t xml:space="preserve"> von Objekten und als </w:t>
-      </w:r>
-      <w:proofErr w:type="spellStart"/>
-      <w:r>
-        <w:t>Glue</w:t>
-      </w:r>
-      <w:proofErr w:type="spellEnd"/>
-      <w:r>
-        <w:t>-Code zwischen den Modulen und Schichten eingesetzt werden.</w:t>
+        <w:t>Abbildung: Architektur-Übersicht des Projekts BlueHotel</w:t>
+      </w:r>
+    </w:p>
+    <w:p>
+      <w:r>
+        <w:t>Beim Design der Software haben wir besonderen Wert auf eine gelayerte Architektur gelegt – im Idealfall greift ein Layer nur auf die Services des eigenen Layers und des direkt darunter liegenden Layers zu. In unserem Projekt verwenden wir als Datenbank eine In-Process HSQLDB, die gleichzeitig mit dem Programm gestartet wird.</w:t>
+      </w:r>
+    </w:p>
+    <w:p>
+      <w:r>
+        <w:t>Als ORM-Layer kommt Hibernate zum Einsatz; das Ansprechen des ORM-Layers erfolgt durch die standardisierte Java Persistence API (JPA). Die Model-Klassen verwenden die JPA mittels Annotationen. Die Model-Klassen werden von den Storage-Services (DAO mittels Generics plus DAOExtension für spezialisierte Abfragen) in die Datenbank geschrieben und von dieser gelesen.</w:t>
+      </w:r>
+    </w:p>
+    <w:p>
+      <w:r>
+        <w:t>Weiters wurde vom Projektteam ein spezielles Logic-Modul entwickelt, das parallel zu den DAO-Services Funktionalitäten überhalb der Datenbank zur Verfügung stellen, die aber nicht von der GUI abhängig sind. So eine Lösung hat den Vorteil, dass in einem möglichen Nachfolgeprojekt, bzw. einer möglichen Erweiterung der UI-Layer ausgetauscht werden kann, ohne die Applikations-Logik neu zu schreiben.</w:t>
+      </w:r>
+    </w:p>
+    <w:p>
+      <w:r>
+        <w:t>Im Architekturdiagramm zur bessern Lesbarkeit nicht abgebildet sind einige Hilfsklassen und Relations-Tabellen, die für die korrekte Persistierung von Objekten und als Glue-Code zwischen den Modulen und Schichten eingesetzt werden.</w:t>
       </w:r>
     </w:p>
     <w:p>
@@ -3828,44 +3021,17 @@
     </w:p>
     <w:p>
       <w:r>
-        <w:t xml:space="preserve">Nach ursprünglichen Überlegungen und Besprechungen im Team (beim ersten Meeting) haben wir – unter Berücksichtigung des technischen Backgrounds aller </w:t>
-      </w:r>
-      <w:proofErr w:type="spellStart"/>
-      <w:r>
-        <w:t>Te</w:t>
-      </w:r>
-      <w:r>
-        <w:t>ammitgleider</w:t>
-      </w:r>
-      <w:proofErr w:type="spellEnd"/>
-      <w:r>
-        <w:t xml:space="preserve"> – uns für Java-Technologie als kleinsten gemeinsamen Nenner entschieden.</w:t>
-      </w:r>
-    </w:p>
-    <w:p>
-      <w:proofErr w:type="spellStart"/>
-      <w:r>
-        <w:t>Weiters</w:t>
-      </w:r>
-      <w:proofErr w:type="spellEnd"/>
-      <w:r>
-        <w:t xml:space="preserve"> haben wir uns mit HSQLDB und Swing auf uns bekannte Technologien zur Datenspeicherung, bzw. zum UI-Design entschieden, da das Einlernen in andere Technologien den</w:t>
-      </w:r>
-      <w:r>
-        <w:t xml:space="preserve"> Projektfortschritt nur unnötig verlangsamt.</w:t>
-      </w:r>
-    </w:p>
-    <w:p>
-      <w:r>
-        <w:t xml:space="preserve">Als </w:t>
-      </w:r>
-      <w:proofErr w:type="spellStart"/>
-      <w:r>
-        <w:t>Testing</w:t>
-      </w:r>
-      <w:proofErr w:type="spellEnd"/>
-      <w:r>
-        <w:t>-Framework haben wir uns bei Unit-Tests auf JUnit4 geeinigt, die funktionalen Tests werden ausschließlich manuell durchgeführt.</w:t>
+        <w:t>Nach ursprünglichen Überlegungen und Besprechungen im Team (beim ersten Meeting) haben wir – unter Berücksichtigung des technischen Backgrounds aller Teammitgleider – uns für Java-Technologie als kleinsten gemeinsamen Nenner entschieden.</w:t>
+      </w:r>
+    </w:p>
+    <w:p>
+      <w:r>
+        <w:t>Weiters haben wir uns mit HSQLDB und Swing auf uns bekannte Technologien zur Datenspeicherung, bzw. zum UI-Design entschieden, da das Einlernen in andere Technologien den Projektfortschritt nur unnötig verlangsamt.</w:t>
+      </w:r>
+    </w:p>
+    <w:p>
+      <w:r>
+        <w:t>Als Testing-Framework haben wir uns bei Unit-Tests auf JUnit4 geeinigt, die funktionalen Tests werden ausschließlich manuell durchgeführt.</w:t>
       </w:r>
     </w:p>
     <w:p>
@@ -3881,10 +3047,7 @@
         </w:numPr>
       </w:pPr>
       <w:r>
-        <w:t>Erfahrung aller Pr</w:t>
-      </w:r>
-      <w:r>
-        <w:t>ojektmitglieder mit der Sprache Java</w:t>
+        <w:t>Erfahrung aller Projektmitglieder mit der Sprache Java</w:t>
       </w:r>
     </w:p>
     <w:p>
@@ -3895,15 +3058,7 @@
         </w:numPr>
       </w:pPr>
       <w:r>
-        <w:t>Distributions-Möglichkeit als „</w:t>
-      </w:r>
-      <w:proofErr w:type="spellStart"/>
-      <w:r>
-        <w:t>self-contained</w:t>
-      </w:r>
-      <w:proofErr w:type="spellEnd"/>
-      <w:r>
-        <w:t>“ JAR-Datei</w:t>
+        <w:t>Distributions-Möglichkeit als „self-contained“ JAR-Datei</w:t>
       </w:r>
     </w:p>
     <w:p>
@@ -3913,29 +3068,8 @@
           <w:numId w:val="3"/>
         </w:numPr>
       </w:pPr>
-      <w:proofErr w:type="spellStart"/>
-      <w:r>
-        <w:t>Tooling</w:t>
-      </w:r>
-      <w:proofErr w:type="spellEnd"/>
-      <w:r>
-        <w:t xml:space="preserve">-Support mit </w:t>
-      </w:r>
-      <w:proofErr w:type="spellStart"/>
-      <w:r>
-        <w:t>Eclipse</w:t>
-      </w:r>
-      <w:proofErr w:type="spellEnd"/>
-      <w:r>
-        <w:t xml:space="preserve"> und </w:t>
-      </w:r>
-      <w:proofErr w:type="spellStart"/>
-      <w:r>
-        <w:t>WindowBuilder</w:t>
-      </w:r>
-      <w:proofErr w:type="spellEnd"/>
-      <w:r>
-        <w:t xml:space="preserve"> Pro</w:t>
+      <w:r>
+        <w:t>Tooling-Support mit Eclipse und WindowBuilder Pro</w:t>
       </w:r>
     </w:p>
     <w:p>
@@ -3951,10 +3085,7 @@
     </w:p>
     <w:p>
       <w:r>
-        <w:t>Die Nachteile der gewählten Technologien sind unter ander</w:t>
-      </w:r>
-      <w:r>
-        <w:t>em:</w:t>
+        <w:t>Die Nachteile der gewählten Technologien sind unter anderem:</w:t>
       </w:r>
     </w:p>
     <w:p>
@@ -3976,15 +3107,7 @@
         </w:numPr>
       </w:pPr>
       <w:r>
-        <w:t xml:space="preserve">Komplizierte Formulierung des Datenbank-Modells mittels </w:t>
-      </w:r>
-      <w:proofErr w:type="spellStart"/>
-      <w:r>
-        <w:t>Annotations</w:t>
-      </w:r>
-      <w:proofErr w:type="spellEnd"/>
-      <w:r>
-        <w:t xml:space="preserve"> und XML-Dokumenten</w:t>
+        <w:t>Komplizierte Formulierung des Datenbank-Modells mittels Annotations und XML-Dokumenten</w:t>
       </w:r>
     </w:p>
     <w:p>
@@ -3995,10 +3118,7 @@
         </w:numPr>
       </w:pPr>
       <w:r>
-        <w:t>UI-Integration (optisch sowie im Verhalten) von Swing-UIs in die nativen Oberfläc</w:t>
-      </w:r>
-      <w:r>
-        <w:t>hen von Windows, Mac OS X und Linux</w:t>
+        <w:t>UI-Integration (optisch sowie im Verhalten) von Swing-UIs in die nativen Oberflächen von Windows, Mac OS X und Linux</w:t>
       </w:r>
     </w:p>
     <w:p>

</xml_diff>

<commit_message>
+ tagebuch von thomas
Signed-off-by: muellers <stefan.mueller@vol.at>
</commit_message>
<xml_diff>
--- a/endreport/SCRUM2_Endreport.docx
+++ b/endreport/SCRUM2_Endreport.docx
@@ -406,7 +406,7 @@
         <w:fldChar w:fldCharType="begin"/>
       </w:r>
       <w:r>
-        <w:instrText xml:space="preserve"> PAGEREF _Toc315700922 \h </w:instrText>
+        <w:instrText xml:space="preserve"> PAGEREF _Toc315788155 \h </w:instrText>
       </w:r>
       <w:r>
         <w:fldChar w:fldCharType="separate"/>
@@ -454,7 +454,7 @@
         <w:rPr>
           <w:noProof/>
         </w:rPr>
-        <w:instrText xml:space="preserve"> PAGEREF _Toc315700923 \h </w:instrText>
+        <w:instrText xml:space="preserve"> PAGEREF _Toc315788156 \h </w:instrText>
       </w:r>
       <w:r>
         <w:rPr>
@@ -516,7 +516,7 @@
         <w:rPr>
           <w:noProof/>
         </w:rPr>
-        <w:instrText xml:space="preserve"> PAGEREF _Toc315700924 \h </w:instrText>
+        <w:instrText xml:space="preserve"> PAGEREF _Toc315788157 \h </w:instrText>
       </w:r>
       <w:r>
         <w:rPr>
@@ -578,7 +578,7 @@
         <w:rPr>
           <w:noProof/>
         </w:rPr>
-        <w:instrText xml:space="preserve"> PAGEREF _Toc315700925 \h </w:instrText>
+        <w:instrText xml:space="preserve"> PAGEREF _Toc315788158 \h </w:instrText>
       </w:r>
       <w:r>
         <w:rPr>
@@ -640,7 +640,7 @@
         <w:rPr>
           <w:noProof/>
         </w:rPr>
-        <w:instrText xml:space="preserve"> PAGEREF _Toc315700926 \h </w:instrText>
+        <w:instrText xml:space="preserve"> PAGEREF _Toc315788159 \h </w:instrText>
       </w:r>
       <w:r>
         <w:rPr>
@@ -702,7 +702,7 @@
         <w:rPr>
           <w:noProof/>
         </w:rPr>
-        <w:instrText xml:space="preserve"> PAGEREF _Toc315700927 \h </w:instrText>
+        <w:instrText xml:space="preserve"> PAGEREF _Toc315788160 \h </w:instrText>
       </w:r>
       <w:r>
         <w:rPr>
@@ -765,7 +765,7 @@
         <w:rPr>
           <w:noProof/>
         </w:rPr>
-        <w:instrText xml:space="preserve"> PAGEREF _Toc315700928 \h </w:instrText>
+        <w:instrText xml:space="preserve"> PAGEREF _Toc315788161 \h </w:instrText>
       </w:r>
       <w:r>
         <w:rPr>
@@ -828,7 +828,7 @@
         <w:rPr>
           <w:noProof/>
         </w:rPr>
-        <w:instrText xml:space="preserve"> PAGEREF _Toc315700929 \h </w:instrText>
+        <w:instrText xml:space="preserve"> PAGEREF _Toc315788162 \h </w:instrText>
       </w:r>
       <w:r>
         <w:rPr>
@@ -891,7 +891,7 @@
         <w:rPr>
           <w:noProof/>
         </w:rPr>
-        <w:instrText xml:space="preserve"> PAGEREF _Toc315700930 \h </w:instrText>
+        <w:instrText xml:space="preserve"> PAGEREF _Toc315788163 \h </w:instrText>
       </w:r>
       <w:r>
         <w:rPr>
@@ -954,7 +954,7 @@
         <w:rPr>
           <w:noProof/>
         </w:rPr>
-        <w:instrText xml:space="preserve"> PAGEREF _Toc315700931 \h </w:instrText>
+        <w:instrText xml:space="preserve"> PAGEREF _Toc315788164 \h </w:instrText>
       </w:r>
       <w:r>
         <w:rPr>
@@ -1016,7 +1016,7 @@
         <w:rPr>
           <w:noProof/>
         </w:rPr>
-        <w:instrText xml:space="preserve"> PAGEREF _Toc315700932 \h </w:instrText>
+        <w:instrText xml:space="preserve"> PAGEREF _Toc315788165 \h </w:instrText>
       </w:r>
       <w:r>
         <w:rPr>
@@ -1078,7 +1078,7 @@
         <w:rPr>
           <w:noProof/>
         </w:rPr>
-        <w:instrText xml:space="preserve"> PAGEREF _Toc315700933 \h </w:instrText>
+        <w:instrText xml:space="preserve"> PAGEREF _Toc315788166 \h </w:instrText>
       </w:r>
       <w:r>
         <w:rPr>
@@ -1140,7 +1140,7 @@
         <w:rPr>
           <w:noProof/>
         </w:rPr>
-        <w:instrText xml:space="preserve"> PAGEREF _Toc315700934 \h </w:instrText>
+        <w:instrText xml:space="preserve"> PAGEREF _Toc315788167 \h </w:instrText>
       </w:r>
       <w:r>
         <w:rPr>
@@ -1202,7 +1202,7 @@
         <w:rPr>
           <w:noProof/>
         </w:rPr>
-        <w:instrText xml:space="preserve"> PAGEREF _Toc315700935 \h </w:instrText>
+        <w:instrText xml:space="preserve"> PAGEREF _Toc315788168 \h </w:instrText>
       </w:r>
       <w:r>
         <w:rPr>
@@ -1264,7 +1264,7 @@
         <w:rPr>
           <w:noProof/>
         </w:rPr>
-        <w:instrText xml:space="preserve"> PAGEREF _Toc315700936 \h </w:instrText>
+        <w:instrText xml:space="preserve"> PAGEREF _Toc315788169 \h </w:instrText>
       </w:r>
       <w:r>
         <w:rPr>
@@ -1326,7 +1326,7 @@
         <w:rPr>
           <w:noProof/>
         </w:rPr>
-        <w:instrText xml:space="preserve"> PAGEREF _Toc315700937 \h </w:instrText>
+        <w:instrText xml:space="preserve"> PAGEREF _Toc315788170 \h </w:instrText>
       </w:r>
       <w:r>
         <w:rPr>
@@ -1388,7 +1388,7 @@
         <w:rPr>
           <w:noProof/>
         </w:rPr>
-        <w:instrText xml:space="preserve"> PAGEREF _Toc315700938 \h </w:instrText>
+        <w:instrText xml:space="preserve"> PAGEREF _Toc315788171 \h </w:instrText>
       </w:r>
       <w:r>
         <w:rPr>
@@ -1439,7 +1439,7 @@
         <w:fldChar w:fldCharType="begin"/>
       </w:r>
       <w:r>
-        <w:instrText xml:space="preserve"> PAGEREF _Toc315700939 \h </w:instrText>
+        <w:instrText xml:space="preserve"> PAGEREF _Toc315788172 \h </w:instrText>
       </w:r>
       <w:r>
         <w:fldChar w:fldCharType="separate"/>
@@ -1473,7 +1473,7 @@
         <w:fldChar w:fldCharType="begin"/>
       </w:r>
       <w:r>
-        <w:instrText xml:space="preserve"> PAGEREF _Toc315700940 \h </w:instrText>
+        <w:instrText xml:space="preserve"> PAGEREF _Toc315788173 \h </w:instrText>
       </w:r>
       <w:r>
         <w:fldChar w:fldCharType="separate"/>
@@ -1521,7 +1521,7 @@
         <w:rPr>
           <w:noProof/>
         </w:rPr>
-        <w:instrText xml:space="preserve"> PAGEREF _Toc315700941 \h </w:instrText>
+        <w:instrText xml:space="preserve"> PAGEREF _Toc315788174 \h </w:instrText>
       </w:r>
       <w:r>
         <w:rPr>
@@ -1583,7 +1583,7 @@
         <w:rPr>
           <w:noProof/>
         </w:rPr>
-        <w:instrText xml:space="preserve"> PAGEREF _Toc315700942 \h </w:instrText>
+        <w:instrText xml:space="preserve"> PAGEREF _Toc315788175 \h </w:instrText>
       </w:r>
       <w:r>
         <w:rPr>
@@ -1645,7 +1645,7 @@
         <w:rPr>
           <w:noProof/>
         </w:rPr>
-        <w:instrText xml:space="preserve"> PAGEREF _Toc315700943 \h </w:instrText>
+        <w:instrText xml:space="preserve"> PAGEREF _Toc315788176 \h </w:instrText>
       </w:r>
       <w:r>
         <w:rPr>
@@ -1707,7 +1707,7 @@
         <w:rPr>
           <w:noProof/>
         </w:rPr>
-        <w:instrText xml:space="preserve"> PAGEREF _Toc315700944 \h </w:instrText>
+        <w:instrText xml:space="preserve"> PAGEREF _Toc315788177 \h </w:instrText>
       </w:r>
       <w:r>
         <w:rPr>
@@ -1769,7 +1769,7 @@
         <w:rPr>
           <w:noProof/>
         </w:rPr>
-        <w:instrText xml:space="preserve"> PAGEREF _Toc315700945 \h </w:instrText>
+        <w:instrText xml:space="preserve"> PAGEREF _Toc315788178 \h </w:instrText>
       </w:r>
       <w:r>
         <w:rPr>
@@ -1831,7 +1831,7 @@
         <w:rPr>
           <w:noProof/>
         </w:rPr>
-        <w:instrText xml:space="preserve"> PAGEREF _Toc315700946 \h </w:instrText>
+        <w:instrText xml:space="preserve"> PAGEREF _Toc315788179 \h </w:instrText>
       </w:r>
       <w:r>
         <w:rPr>
@@ -1893,7 +1893,7 @@
         <w:rPr>
           <w:noProof/>
         </w:rPr>
-        <w:instrText xml:space="preserve"> PAGEREF _Toc315700947 \h </w:instrText>
+        <w:instrText xml:space="preserve"> PAGEREF _Toc315788180 \h </w:instrText>
       </w:r>
       <w:r>
         <w:rPr>
@@ -1955,7 +1955,7 @@
         <w:rPr>
           <w:noProof/>
         </w:rPr>
-        <w:instrText xml:space="preserve"> PAGEREF _Toc315700948 \h </w:instrText>
+        <w:instrText xml:space="preserve"> PAGEREF _Toc315788181 \h </w:instrText>
       </w:r>
       <w:r>
         <w:rPr>
@@ -2017,7 +2017,7 @@
         <w:rPr>
           <w:noProof/>
         </w:rPr>
-        <w:instrText xml:space="preserve"> PAGEREF _Toc315700949 \h </w:instrText>
+        <w:instrText xml:space="preserve"> PAGEREF _Toc315788182 \h </w:instrText>
       </w:r>
       <w:r>
         <w:rPr>
@@ -2079,7 +2079,7 @@
         <w:rPr>
           <w:noProof/>
         </w:rPr>
-        <w:instrText xml:space="preserve"> PAGEREF _Toc315700950 \h </w:instrText>
+        <w:instrText xml:space="preserve"> PAGEREF _Toc315788183 \h </w:instrText>
       </w:r>
       <w:r>
         <w:rPr>
@@ -2141,7 +2141,7 @@
         <w:rPr>
           <w:noProof/>
         </w:rPr>
-        <w:instrText xml:space="preserve"> PAGEREF _Toc315700951 \h </w:instrText>
+        <w:instrText xml:space="preserve"> PAGEREF _Toc315788184 \h </w:instrText>
       </w:r>
       <w:r>
         <w:rPr>
@@ -2189,7 +2189,7 @@
         <w:fldChar w:fldCharType="begin"/>
       </w:r>
       <w:r>
-        <w:instrText xml:space="preserve"> PAGEREF _Toc315700952 \h </w:instrText>
+        <w:instrText xml:space="preserve"> PAGEREF _Toc315788185 \h </w:instrText>
       </w:r>
       <w:r>
         <w:fldChar w:fldCharType="separate"/>
@@ -2237,7 +2237,7 @@
         <w:rPr>
           <w:noProof/>
         </w:rPr>
-        <w:instrText xml:space="preserve"> PAGEREF _Toc315700953 \h </w:instrText>
+        <w:instrText xml:space="preserve"> PAGEREF _Toc315788186 \h </w:instrText>
       </w:r>
       <w:r>
         <w:rPr>
@@ -2299,7 +2299,7 @@
         <w:rPr>
           <w:noProof/>
         </w:rPr>
-        <w:instrText xml:space="preserve"> PAGEREF _Toc315700954 \h </w:instrText>
+        <w:instrText xml:space="preserve"> PAGEREF _Toc315788187 \h </w:instrText>
       </w:r>
       <w:r>
         <w:rPr>
@@ -2362,7 +2362,7 @@
         <w:rPr>
           <w:noProof/>
         </w:rPr>
-        <w:instrText xml:space="preserve"> PAGEREF _Toc315700955 \h </w:instrText>
+        <w:instrText xml:space="preserve"> PAGEREF _Toc315788188 \h </w:instrText>
       </w:r>
       <w:r>
         <w:rPr>
@@ -2424,7 +2424,7 @@
         <w:rPr>
           <w:noProof/>
         </w:rPr>
-        <w:instrText xml:space="preserve"> PAGEREF _Toc315700956 \h </w:instrText>
+        <w:instrText xml:space="preserve"> PAGEREF _Toc315788189 \h </w:instrText>
       </w:r>
       <w:r>
         <w:rPr>
@@ -2486,7 +2486,7 @@
         <w:rPr>
           <w:noProof/>
         </w:rPr>
-        <w:instrText xml:space="preserve"> PAGEREF _Toc315700957 \h </w:instrText>
+        <w:instrText xml:space="preserve"> PAGEREF _Toc315788190 \h </w:instrText>
       </w:r>
       <w:r>
         <w:rPr>
@@ -2548,7 +2548,7 @@
         <w:rPr>
           <w:noProof/>
         </w:rPr>
-        <w:instrText xml:space="preserve"> PAGEREF _Toc315700958 \h </w:instrText>
+        <w:instrText xml:space="preserve"> PAGEREF _Toc315788191 \h </w:instrText>
       </w:r>
       <w:r>
         <w:rPr>
@@ -2610,7 +2610,7 @@
         <w:rPr>
           <w:noProof/>
         </w:rPr>
-        <w:instrText xml:space="preserve"> PAGEREF _Toc315700959 \h </w:instrText>
+        <w:instrText xml:space="preserve"> PAGEREF _Toc315788192 \h </w:instrText>
       </w:r>
       <w:r>
         <w:rPr>
@@ -2672,7 +2672,7 @@
         <w:rPr>
           <w:noProof/>
         </w:rPr>
-        <w:instrText xml:space="preserve"> PAGEREF _Toc315700960 \h </w:instrText>
+        <w:instrText xml:space="preserve"> PAGEREF _Toc315788193 \h </w:instrText>
       </w:r>
       <w:r>
         <w:rPr>
@@ -2734,7 +2734,7 @@
         <w:rPr>
           <w:noProof/>
         </w:rPr>
-        <w:instrText xml:space="preserve"> PAGEREF _Toc315700961 \h </w:instrText>
+        <w:instrText xml:space="preserve"> PAGEREF _Toc315788194 \h </w:instrText>
       </w:r>
       <w:r>
         <w:rPr>
@@ -2796,7 +2796,7 @@
         <w:rPr>
           <w:noProof/>
         </w:rPr>
-        <w:instrText xml:space="preserve"> PAGEREF _Toc315700962 \h </w:instrText>
+        <w:instrText xml:space="preserve"> PAGEREF _Toc315788195 \h </w:instrText>
       </w:r>
       <w:r>
         <w:rPr>
@@ -2844,7 +2844,7 @@
         <w:fldChar w:fldCharType="begin"/>
       </w:r>
       <w:r>
-        <w:instrText xml:space="preserve"> PAGEREF _Toc315700963 \h </w:instrText>
+        <w:instrText xml:space="preserve"> PAGEREF _Toc315788196 \h </w:instrText>
       </w:r>
       <w:r>
         <w:fldChar w:fldCharType="separate"/>
@@ -2892,7 +2892,7 @@
         <w:rPr>
           <w:noProof/>
         </w:rPr>
-        <w:instrText xml:space="preserve"> PAGEREF _Toc315700964 \h </w:instrText>
+        <w:instrText xml:space="preserve"> PAGEREF _Toc315788197 \h </w:instrText>
       </w:r>
       <w:r>
         <w:rPr>
@@ -2954,7 +2954,7 @@
         <w:rPr>
           <w:noProof/>
         </w:rPr>
-        <w:instrText xml:space="preserve"> PAGEREF _Toc315700965 \h </w:instrText>
+        <w:instrText xml:space="preserve"> PAGEREF _Toc315788198 \h </w:instrText>
       </w:r>
       <w:r>
         <w:rPr>
@@ -3016,7 +3016,7 @@
         <w:rPr>
           <w:noProof/>
         </w:rPr>
-        <w:instrText xml:space="preserve"> PAGEREF _Toc315700966 \h </w:instrText>
+        <w:instrText xml:space="preserve"> PAGEREF _Toc315788199 \h </w:instrText>
       </w:r>
       <w:r>
         <w:rPr>
@@ -3078,7 +3078,7 @@
         <w:rPr>
           <w:noProof/>
         </w:rPr>
-        <w:instrText xml:space="preserve"> PAGEREF _Toc315700967 \h </w:instrText>
+        <w:instrText xml:space="preserve"> PAGEREF _Toc315788200 \h </w:instrText>
       </w:r>
       <w:r>
         <w:rPr>
@@ -3095,7 +3095,7 @@
         <w:rPr>
           <w:noProof/>
         </w:rPr>
-        <w:t>34</w:t>
+        <w:t>37</w:t>
       </w:r>
       <w:r>
         <w:rPr>
@@ -3111,7 +3111,7 @@
           <w:tab w:val="right" w:leader="dot" w:pos="8589"/>
         </w:tabs>
         <w:rPr>
-          <w:lang w:val="en-US"/>
+          <w:lang w:val="de-AT"/>
         </w:rPr>
       </w:pPr>
       <w:r>
@@ -3121,7 +3121,7 @@
     <w:p>
       <w:pPr>
         <w:rPr>
-          <w:lang w:val="en-US"/>
+          <w:lang w:val="de-AT"/>
         </w:rPr>
         <w:sectPr>
           <w:footerReference w:type="default" r:id="rId8"/>
@@ -3138,7 +3138,7 @@
     <w:p>
       <w:pPr>
         <w:rPr>
-          <w:lang w:val="en-US"/>
+          <w:lang w:val="de-AT"/>
         </w:rPr>
       </w:pPr>
     </w:p>
@@ -3156,7 +3156,7 @@
           <w:color w:val="365F91" w:themeColor="accent1" w:themeShade="BF"/>
           <w:sz w:val="32"/>
           <w:szCs w:val="28"/>
-          <w:lang w:val="en-US"/>
+          <w:lang w:val="de-AT"/>
         </w:rPr>
       </w:pPr>
       <w:bookmarkStart w:id="0" w:name="_Toc181938864"/>
@@ -3165,7 +3165,7 @@
       <w:bookmarkEnd w:id="1"/>
       <w:r>
         <w:rPr>
-          <w:lang w:val="en-US"/>
+          <w:lang w:val="de-AT"/>
         </w:rPr>
         <w:br w:type="page"/>
       </w:r>
@@ -3174,7 +3174,7 @@
       <w:pPr>
         <w:pStyle w:val="Heading1"/>
       </w:pPr>
-      <w:bookmarkStart w:id="2" w:name="_Toc315700922"/>
+      <w:bookmarkStart w:id="2" w:name="_Toc315788155"/>
       <w:r>
         <w:lastRenderedPageBreak/>
         <w:t>Prozessbeschreibung</w:t>
@@ -3244,7 +3244,7 @@
       <w:pPr>
         <w:pStyle w:val="Heading2"/>
       </w:pPr>
-      <w:bookmarkStart w:id="3" w:name="_Toc315700923"/>
+      <w:bookmarkStart w:id="3" w:name="_Toc315788156"/>
       <w:r>
         <w:t>Idealtypischer Ablauf</w:t>
       </w:r>
@@ -3530,7 +3530,7 @@
       </w:pPr>
       <w:bookmarkStart w:id="4" w:name="_Toc181943026"/>
       <w:bookmarkStart w:id="5" w:name="_Toc181938865"/>
-      <w:bookmarkStart w:id="6" w:name="_Toc315700924"/>
+      <w:bookmarkStart w:id="6" w:name="_Toc315788157"/>
       <w:bookmarkEnd w:id="4"/>
       <w:bookmarkEnd w:id="5"/>
       <w:r>
@@ -3741,7 +3741,7 @@
       </w:pPr>
       <w:bookmarkStart w:id="7" w:name="_Toc181943027"/>
       <w:bookmarkStart w:id="8" w:name="_Toc181938866"/>
-      <w:bookmarkStart w:id="9" w:name="_Toc315700925"/>
+      <w:bookmarkStart w:id="9" w:name="_Toc315788158"/>
       <w:bookmarkEnd w:id="7"/>
       <w:bookmarkEnd w:id="8"/>
       <w:r>
@@ -4006,7 +4006,7 @@
         <w:pStyle w:val="Heading2"/>
       </w:pPr>
       <w:bookmarkStart w:id="11" w:name="_Toc181943028"/>
-      <w:bookmarkStart w:id="12" w:name="_Toc315700926"/>
+      <w:bookmarkStart w:id="12" w:name="_Toc315788159"/>
       <w:bookmarkEnd w:id="10"/>
       <w:bookmarkEnd w:id="11"/>
       <w:r>
@@ -4191,7 +4191,7 @@
       <w:bookmarkStart w:id="13" w:name="_Toc181943029"/>
       <w:bookmarkStart w:id="14" w:name="_Toc181943030"/>
       <w:bookmarkStart w:id="15" w:name="_Toc181938868"/>
-      <w:bookmarkStart w:id="16" w:name="_Toc315700927"/>
+      <w:bookmarkStart w:id="16" w:name="_Toc315788160"/>
       <w:bookmarkEnd w:id="13"/>
       <w:bookmarkEnd w:id="14"/>
       <w:bookmarkEnd w:id="15"/>
@@ -4220,7 +4220,7 @@
           <w:lang w:val="de-AT"/>
         </w:rPr>
       </w:pPr>
-      <w:bookmarkStart w:id="17" w:name="_Toc315700928"/>
+      <w:bookmarkStart w:id="17" w:name="_Toc315788161"/>
       <w:r>
         <w:rPr>
           <w:lang w:val="de-AT"/>
@@ -4441,7 +4441,7 @@
           <w:lang w:val="de-AT"/>
         </w:rPr>
       </w:pPr>
-      <w:bookmarkStart w:id="18" w:name="_Toc315700929"/>
+      <w:bookmarkStart w:id="18" w:name="_Toc315788162"/>
       <w:r>
         <w:rPr>
           <w:lang w:val="de-AT"/>
@@ -4874,7 +4874,7 @@
           <w:lang w:val="de-AT"/>
         </w:rPr>
       </w:pPr>
-      <w:bookmarkStart w:id="19" w:name="_Toc315700930"/>
+      <w:bookmarkStart w:id="19" w:name="_Toc315788163"/>
       <w:r>
         <w:rPr>
           <w:lang w:val="de-AT"/>
@@ -4916,7 +4916,7 @@
           <w:lang w:val="de-AT"/>
         </w:rPr>
       </w:pPr>
-      <w:bookmarkStart w:id="20" w:name="_Toc315700931"/>
+      <w:bookmarkStart w:id="20" w:name="_Toc315788164"/>
       <w:r>
         <w:rPr>
           <w:lang w:val="de-AT"/>
@@ -4942,7 +4942,7 @@
       <w:pPr>
         <w:pStyle w:val="Heading2"/>
       </w:pPr>
-      <w:bookmarkStart w:id="21" w:name="_Toc315700932"/>
+      <w:bookmarkStart w:id="21" w:name="_Toc315788165"/>
       <w:r>
         <w:t>Anpassungen</w:t>
       </w:r>
@@ -4952,7 +4952,7 @@
       <w:pPr>
         <w:pStyle w:val="Heading3"/>
       </w:pPr>
-      <w:bookmarkStart w:id="22" w:name="_Toc315700933"/>
+      <w:bookmarkStart w:id="22" w:name="_Toc315788166"/>
       <w:r>
         <w:t xml:space="preserve">Anpassung 1 – </w:t>
       </w:r>
@@ -4982,7 +4982,7 @@
       <w:pPr>
         <w:pStyle w:val="Heading3"/>
       </w:pPr>
-      <w:bookmarkStart w:id="23" w:name="_Toc315700934"/>
+      <w:bookmarkStart w:id="23" w:name="_Toc315788167"/>
       <w:r>
         <w:t>Anpassung 2 – Rollen Kunde, Benutzer und Management werden vernachlässigt</w:t>
       </w:r>
@@ -5014,7 +5014,7 @@
       <w:pPr>
         <w:pStyle w:val="Heading3"/>
       </w:pPr>
-      <w:bookmarkStart w:id="24" w:name="_Toc315700935"/>
+      <w:bookmarkStart w:id="24" w:name="_Toc315788168"/>
       <w:r>
         <w:t>Anpassung 3 – Jeder ist Entwickler</w:t>
       </w:r>
@@ -5050,7 +5050,7 @@
       <w:pPr>
         <w:pStyle w:val="Heading3"/>
       </w:pPr>
-      <w:bookmarkStart w:id="25" w:name="_Toc315700936"/>
+      <w:bookmarkStart w:id="25" w:name="_Toc315788169"/>
       <w:r>
         <w:t xml:space="preserve">Anpassung 4 – </w:t>
       </w:r>
@@ -5077,7 +5077,7 @@
       <w:pPr>
         <w:pStyle w:val="Heading3"/>
       </w:pPr>
-      <w:bookmarkStart w:id="26" w:name="_Toc315700937"/>
+      <w:bookmarkStart w:id="26" w:name="_Toc315788170"/>
       <w:r>
         <w:t>Anpassung 5 – Ein großes Meeting</w:t>
       </w:r>
@@ -5113,7 +5113,7 @@
       <w:pPr>
         <w:pStyle w:val="Heading3"/>
       </w:pPr>
-      <w:bookmarkStart w:id="27" w:name="_Toc315700938"/>
+      <w:bookmarkStart w:id="27" w:name="_Toc315788171"/>
       <w:r>
         <w:t>Anpassung 6 – Optimierung der Artefakte</w:t>
       </w:r>
@@ -5180,7 +5180,7 @@
           <w:lang w:val="de-AT"/>
         </w:rPr>
       </w:pPr>
-      <w:bookmarkStart w:id="32" w:name="_Toc315700939"/>
+      <w:bookmarkStart w:id="32" w:name="_Toc315788172"/>
       <w:r>
         <w:rPr>
           <w:lang w:val="de-AT"/>
@@ -6753,7 +6753,7 @@
       <w:pPr>
         <w:pStyle w:val="Heading1"/>
       </w:pPr>
-      <w:bookmarkStart w:id="33" w:name="_Toc315700940"/>
+      <w:bookmarkStart w:id="33" w:name="_Toc315788173"/>
       <w:r>
         <w:lastRenderedPageBreak/>
         <w:t>Retrospektive</w:t>
@@ -6766,7 +6766,7 @@
       </w:pPr>
       <w:bookmarkStart w:id="34" w:name="_Toc181943033"/>
       <w:bookmarkStart w:id="35" w:name="_Toc181938871"/>
-      <w:bookmarkStart w:id="36" w:name="_Toc315700941"/>
+      <w:bookmarkStart w:id="36" w:name="_Toc315788174"/>
       <w:bookmarkEnd w:id="34"/>
       <w:bookmarkEnd w:id="35"/>
       <w:r>
@@ -6827,7 +6827,7 @@
           <w:szCs w:val="24"/>
         </w:rPr>
       </w:pPr>
-      <w:bookmarkStart w:id="39" w:name="_Toc315700942"/>
+      <w:bookmarkStart w:id="39" w:name="_Toc315788175"/>
       <w:r>
         <w:t xml:space="preserve">Anpassung 1 – </w:t>
       </w:r>
@@ -6859,7 +6859,7 @@
       <w:pPr>
         <w:pStyle w:val="Heading2"/>
       </w:pPr>
-      <w:bookmarkStart w:id="40" w:name="_Toc315700943"/>
+      <w:bookmarkStart w:id="40" w:name="_Toc315788176"/>
       <w:r>
         <w:t>Anpassung 2 - Rollen Kunde, Benutzer und Management werden vernachlässigt</w:t>
       </w:r>
@@ -6927,7 +6927,7 @@
       <w:pPr>
         <w:pStyle w:val="Heading2"/>
       </w:pPr>
-      <w:bookmarkStart w:id="41" w:name="_Toc315700944"/>
+      <w:bookmarkStart w:id="41" w:name="_Toc315788177"/>
       <w:r>
         <w:t>Anpassung 3 – Jeder ist Entwickler</w:t>
       </w:r>
@@ -6973,7 +6973,7 @@
       <w:pPr>
         <w:pStyle w:val="Heading2"/>
       </w:pPr>
-      <w:bookmarkStart w:id="42" w:name="_Toc315700945"/>
+      <w:bookmarkStart w:id="42" w:name="_Toc315788178"/>
       <w:r>
         <w:t>Anpassung 4 – Ein großes Meeting</w:t>
       </w:r>
@@ -7001,7 +7001,7 @@
       <w:pPr>
         <w:pStyle w:val="Heading2"/>
       </w:pPr>
-      <w:bookmarkStart w:id="43" w:name="_Toc315700946"/>
+      <w:bookmarkStart w:id="43" w:name="_Toc315788179"/>
       <w:r>
         <w:t>Anpassung 5 – Optimierung der Artefakte</w:t>
       </w:r>
@@ -7050,7 +7050,7 @@
       </w:pPr>
       <w:bookmarkStart w:id="44" w:name="_Toc181943037"/>
       <w:bookmarkStart w:id="45" w:name="_Toc181938875"/>
-      <w:bookmarkStart w:id="46" w:name="_Toc315700947"/>
+      <w:bookmarkStart w:id="46" w:name="_Toc315788180"/>
       <w:bookmarkEnd w:id="44"/>
       <w:bookmarkEnd w:id="45"/>
       <w:r>
@@ -7102,7 +7102,7 @@
       <w:pPr>
         <w:pStyle w:val="Heading3"/>
       </w:pPr>
-      <w:bookmarkStart w:id="49" w:name="_Toc315700948"/>
+      <w:bookmarkStart w:id="49" w:name="_Toc315788181"/>
       <w:r>
         <w:t xml:space="preserve">Teilnehmer 1 – Alexander als </w:t>
       </w:r>
@@ -7165,7 +7165,7 @@
       <w:pPr>
         <w:pStyle w:val="Heading3"/>
       </w:pPr>
-      <w:bookmarkStart w:id="50" w:name="_Toc315700949"/>
+      <w:bookmarkStart w:id="50" w:name="_Toc315788182"/>
       <w:r>
         <w:t xml:space="preserve">Teilnehmer 2 – Thomas als </w:t>
       </w:r>
@@ -7194,7 +7194,7 @@
       <w:pPr>
         <w:pStyle w:val="Heading3"/>
       </w:pPr>
-      <w:bookmarkStart w:id="51" w:name="_Toc315700950"/>
+      <w:bookmarkStart w:id="51" w:name="_Toc315788183"/>
       <w:r>
         <w:t>Teilnehmer 3 – Stefan als Scrum Master</w:t>
       </w:r>
@@ -7212,7 +7212,7 @@
       <w:pPr>
         <w:pStyle w:val="Heading3"/>
       </w:pPr>
-      <w:bookmarkStart w:id="52" w:name="_Toc315700951"/>
+      <w:bookmarkStart w:id="52" w:name="_Toc315788184"/>
       <w:r>
         <w:lastRenderedPageBreak/>
         <w:t>Teilnehmer 4 – Martin als Product Owner</w:t>
@@ -7234,7 +7234,7 @@
       </w:pPr>
       <w:bookmarkStart w:id="53" w:name="_Toc181943041"/>
       <w:bookmarkStart w:id="54" w:name="_Toc181938879"/>
-      <w:bookmarkStart w:id="55" w:name="_Toc315700952"/>
+      <w:bookmarkStart w:id="55" w:name="_Toc315788185"/>
       <w:bookmarkEnd w:id="53"/>
       <w:bookmarkEnd w:id="54"/>
       <w:r>
@@ -7256,7 +7256,7 @@
       </w:pPr>
       <w:bookmarkStart w:id="56" w:name="_Toc181943042"/>
       <w:bookmarkStart w:id="57" w:name="_Toc181938880"/>
-      <w:bookmarkStart w:id="58" w:name="_Toc315700953"/>
+      <w:bookmarkStart w:id="58" w:name="_Toc315788186"/>
       <w:bookmarkEnd w:id="56"/>
       <w:bookmarkEnd w:id="57"/>
       <w:r>
@@ -7320,7 +7320,7 @@
       <w:pPr>
         <w:pStyle w:val="Heading2"/>
       </w:pPr>
-      <w:bookmarkStart w:id="61" w:name="_Toc315700954"/>
+      <w:bookmarkStart w:id="61" w:name="_Toc315788187"/>
       <w:r>
         <w:lastRenderedPageBreak/>
         <w:t>Use Cases</w:t>
@@ -7339,7 +7339,7 @@
       <w:pPr>
         <w:pStyle w:val="Heading3"/>
       </w:pPr>
-      <w:bookmarkStart w:id="62" w:name="_Toc315700955"/>
+      <w:bookmarkStart w:id="62" w:name="_Toc315788188"/>
       <w:r>
         <w:t>Kunde anlegen</w:t>
       </w:r>
@@ -7487,7 +7487,7 @@
       <w:pPr>
         <w:pStyle w:val="Heading3"/>
       </w:pPr>
-      <w:bookmarkStart w:id="63" w:name="_Toc315700956"/>
+      <w:bookmarkStart w:id="63" w:name="_Toc315788189"/>
       <w:r>
         <w:lastRenderedPageBreak/>
         <w:t>Raum anlegen</w:t>
@@ -7595,7 +7595,7 @@
       <w:pPr>
         <w:pStyle w:val="Heading3"/>
       </w:pPr>
-      <w:bookmarkStart w:id="64" w:name="_Toc315700957"/>
+      <w:bookmarkStart w:id="64" w:name="_Toc315788190"/>
       <w:r>
         <w:lastRenderedPageBreak/>
         <w:t>Reservierung erstellen</w:t>
@@ -7703,7 +7703,7 @@
       <w:pPr>
         <w:pStyle w:val="Heading3"/>
       </w:pPr>
-      <w:bookmarkStart w:id="65" w:name="_Toc315700958"/>
+      <w:bookmarkStart w:id="65" w:name="_Toc315788191"/>
       <w:r>
         <w:lastRenderedPageBreak/>
         <w:t>Rechnung erstellen</w:t>
@@ -7811,7 +7811,7 @@
       <w:pPr>
         <w:pStyle w:val="Heading3"/>
       </w:pPr>
-      <w:bookmarkStart w:id="66" w:name="_Toc315700959"/>
+      <w:bookmarkStart w:id="66" w:name="_Toc315788192"/>
       <w:r>
         <w:lastRenderedPageBreak/>
         <w:t>Rechnung einsehen</w:t>
@@ -7920,7 +7920,7 @@
       <w:pPr>
         <w:pStyle w:val="Heading3"/>
       </w:pPr>
-      <w:bookmarkStart w:id="67" w:name="_Toc315700960"/>
+      <w:bookmarkStart w:id="67" w:name="_Toc315788193"/>
       <w:r>
         <w:lastRenderedPageBreak/>
         <w:t>Raumbelegung anzeigen</w:t>
@@ -8028,7 +8028,7 @@
       </w:pPr>
       <w:bookmarkStart w:id="68" w:name="_Toc181943044"/>
       <w:bookmarkStart w:id="69" w:name="_Toc181938882"/>
-      <w:bookmarkStart w:id="70" w:name="_Toc315700961"/>
+      <w:bookmarkStart w:id="70" w:name="_Toc315788194"/>
       <w:bookmarkEnd w:id="68"/>
       <w:bookmarkEnd w:id="69"/>
       <w:r>
@@ -8146,7 +8146,7 @@
       <w:pPr>
         <w:pStyle w:val="Heading2"/>
       </w:pPr>
-      <w:bookmarkStart w:id="73" w:name="_Toc315700962"/>
+      <w:bookmarkStart w:id="73" w:name="_Toc315788195"/>
       <w:r>
         <w:t>Techn</w:t>
       </w:r>
@@ -8298,7 +8298,7 @@
       <w:pPr>
         <w:pStyle w:val="Heading1"/>
       </w:pPr>
-      <w:bookmarkStart w:id="76" w:name="_Toc315700963"/>
+      <w:bookmarkStart w:id="76" w:name="_Toc315788196"/>
       <w:r>
         <w:lastRenderedPageBreak/>
         <w:t>Anhang</w:t>
@@ -8309,7 +8309,7 @@
       <w:pPr>
         <w:pStyle w:val="Heading2"/>
       </w:pPr>
-      <w:bookmarkStart w:id="77" w:name="_Toc315700964"/>
+      <w:bookmarkStart w:id="77" w:name="_Toc315788197"/>
       <w:r>
         <w:t>Tagebuch – Alexander Duml</w:t>
       </w:r>
@@ -8853,7 +8853,7 @@
       <w:pPr>
         <w:pStyle w:val="Heading2"/>
       </w:pPr>
-      <w:bookmarkStart w:id="79" w:name="_Toc315700965"/>
+      <w:bookmarkStart w:id="79" w:name="_Toc315788198"/>
       <w:r>
         <w:t>Tagebuch – Stefan Müller</w:t>
       </w:r>
@@ -9311,22 +9311,983 @@
       <w:pPr>
         <w:pStyle w:val="Heading2"/>
       </w:pPr>
-      <w:bookmarkStart w:id="80" w:name="_Toc315700966"/>
+      <w:bookmarkStart w:id="80" w:name="_Toc315788199"/>
       <w:r>
         <w:t>Tagebuch – Thomas Perl</w:t>
       </w:r>
       <w:bookmarkEnd w:id="80"/>
     </w:p>
     <w:p>
-      <w:r>
-        <w:t>Insert here...</w:t>
+      <w:pPr>
+        <w:rPr>
+          <w:rFonts w:asciiTheme="minorHAnsi" w:hAnsiTheme="minorHAnsi"/>
+          <w:b/>
+          <w:bCs/>
+        </w:rPr>
+      </w:pPr>
+      <w:r>
+        <w:rPr>
+          <w:rFonts w:asciiTheme="minorHAnsi" w:hAnsiTheme="minorHAnsi"/>
+          <w:b/>
+          <w:bCs/>
+        </w:rPr>
+        <w:t>4.11.2011 - Meeting</w:t>
+      </w:r>
+    </w:p>
+    <w:p>
+      <w:r>
+        <w:t>Das erste Projekttre_en war sehr angenehm. Mein Vorschlag, Python und eine Web-GUI zu verwenden, wurde nicht angenommen. Stattdessen haben wir uns für Java und Swing entschieden - damit kann ich leben. Ansonsten bin ich froh, dass wir Git zur Versionskontrolle und LaTeX für die Dokumentation verwenden.</w:t>
+      </w:r>
+    </w:p>
+    <w:p>
+      <w:r>
+        <w:t>Die Aufgabenverteilung passt mir, freue mich schon, mit dem Team zu arbeiten.</w:t>
+      </w:r>
+    </w:p>
+    <w:p>
+      <w:pPr>
+        <w:rPr>
+          <w:rFonts w:asciiTheme="minorHAnsi" w:hAnsiTheme="minorHAnsi"/>
+          <w:b/>
+          <w:bCs/>
+        </w:rPr>
+      </w:pPr>
+      <w:r>
+        <w:rPr>
+          <w:rFonts w:asciiTheme="minorHAnsi" w:hAnsiTheme="minorHAnsi"/>
+          <w:b/>
+          <w:bCs/>
+        </w:rPr>
+        <w:t>11.11.2011 – Meeting</w:t>
+      </w:r>
+    </w:p>
+    <w:p>
+      <w:r>
+        <w:t>Nachdem wir in der ersten Woche mal grundlegende Sachen erledigt haben (und leider auch in anderen LVAs genug zu tun hatten), haben wir heute schon das zweite Treffen. Userstories sind gut angelegt, und ich werde in dieser Woche die Grundstruktur des Projektes anlegen.</w:t>
+      </w:r>
+    </w:p>
+    <w:p>
+      <w:pPr>
+        <w:rPr>
+          <w:rFonts w:asciiTheme="minorHAnsi" w:hAnsiTheme="minorHAnsi"/>
+          <w:b/>
+          <w:bCs/>
+        </w:rPr>
+      </w:pPr>
+      <w:r>
+        <w:rPr>
+          <w:rFonts w:asciiTheme="minorHAnsi" w:hAnsiTheme="minorHAnsi"/>
+          <w:b/>
+          <w:bCs/>
+        </w:rPr>
+        <w:t>14.11.2011 - Grundgerüst und GUI</w:t>
+      </w:r>
+    </w:p>
+    <w:p>
+      <w:r>
+        <w:t>Heute wurde das Grundgerüst für das Projekt erstellt - ein Java-Projekt mit dem Namen ,,BlueHotel\ und einer groben Oberfläche. Der Code wurde mit Vorausschau auf zukünftige Erweiterungen durch Projektmitglieder sehr offen gehalten, d.h. es wird mit möglichst abstrakten Konstrukten gearbeitet, die dann einfach durch Subclassing bzw. Generics konkretisiert werden können. Implementiert wurde unter anderem: Editor (ein Interface, das beschreibt, was ein Editor-Objekt mit Objekten anstellen kann), EditorManager (eine Factory, die zu einem Objekt von einem bestimmten Typ den richtigen Editor liefert) und ObjectList (eine grafische Liste von Objekten, die das Anlegen, Bearbeiten und L</w:t>
+      </w:r>
+      <w:r>
+        <w:t>ö</w:t>
+      </w:r>
+      <w:r>
+        <w:t>schen von Objekten unterstützt, und sich dabei der vorher genannten Klassen bedient. Unzufrieden bin ich mit der technischen Unzulänglichkeit von Java und Swing - das, was in anderen Toolkits sehr leicht geht, ist in Swing sehr schwierig und mühsam. Stefan's</w:t>
+      </w:r>
+    </w:p>
+    <w:p>
+      <w:r>
+        <w:t>Tipp, ,,Window Builder Pro“ zu verwenden, hilft mir hier allerdings, denn mit diesem</w:t>
+      </w:r>
+    </w:p>
+    <w:p>
+      <w:r>
+        <w:t>Eclipse-Plugin kann man das Grundgerüst der GUI einfach zusammenklicken. Das macht den Code zwar nicht sch</w:t>
+      </w:r>
+      <w:r>
+        <w:t>ö</w:t>
+      </w:r>
+      <w:r>
+        <w:t>ner, bringt aber viel schneller Ergebnisse, auf die man aufbauen kann. Gut, dass wir jemanden im Team haben, der sich mit diesen Tools auskennt!</w:t>
+      </w:r>
+    </w:p>
+    <w:p>
+      <w:pPr>
+        <w:rPr>
+          <w:rFonts w:asciiTheme="minorHAnsi" w:hAnsiTheme="minorHAnsi"/>
+          <w:b/>
+          <w:bCs/>
+        </w:rPr>
+      </w:pPr>
+      <w:r>
+        <w:rPr>
+          <w:rFonts w:asciiTheme="minorHAnsi" w:hAnsiTheme="minorHAnsi"/>
+          <w:b/>
+          <w:bCs/>
+        </w:rPr>
+        <w:t>18.11.2011 - Meeting</w:t>
+      </w:r>
+    </w:p>
+    <w:p>
+      <w:r>
+        <w:t>Ein weiteres wöchentliches Meeting hat heute stattgefunden - ich konnte bereits meine ersten Code-Ergebnisse präsentieren. Bei den Tests hä</w:t>
+      </w:r>
+      <w:r>
+        <w:t xml:space="preserve">ngen wir </w:t>
+      </w:r>
+      <w:r>
+        <w:t>momentan noch ein bisschen nach, aber ich bin der Meinung, dass es gut ist, als Basis für die Diskussionen einmal ein</w:t>
+      </w:r>
+      <w:r>
+        <w:t xml:space="preserve"> herzeigbares Projekt zu haben.</w:t>
+      </w:r>
+      <w:r>
+        <w:t>Habe dem Projektteam erklärt, wie meiner Meinu</w:t>
+      </w:r>
+      <w:r>
+        <w:t xml:space="preserve">ng nach das Editor-Interface zu </w:t>
+      </w:r>
+      <w:r>
+        <w:t>funktionieren hat. Insgesamt stehe ich dem Projekt zuversichtlich gegenüber.</w:t>
+      </w:r>
+    </w:p>
+    <w:p>
+      <w:pPr>
+        <w:tabs>
+          <w:tab w:val="clear" w:pos="720"/>
+        </w:tabs>
+        <w:suppressAutoHyphens w:val="0"/>
+        <w:autoSpaceDE w:val="0"/>
+        <w:autoSpaceDN w:val="0"/>
+        <w:adjustRightInd w:val="0"/>
+        <w:spacing w:after="0"/>
+        <w:rPr>
+          <w:rFonts w:ascii="CMR10" w:eastAsiaTheme="minorEastAsia" w:hAnsi="CMR10" w:cs="CMR10"/>
+          <w:sz w:val="22"/>
+          <w:szCs w:val="22"/>
+          <w:lang w:val="de-AT"/>
+        </w:rPr>
+      </w:pPr>
+    </w:p>
+    <w:p>
+      <w:pPr>
+        <w:rPr>
+          <w:rFonts w:asciiTheme="minorHAnsi" w:hAnsiTheme="minorHAnsi"/>
+          <w:b/>
+          <w:bCs/>
+        </w:rPr>
+      </w:pPr>
+      <w:r>
+        <w:rPr>
+          <w:rFonts w:asciiTheme="minorHAnsi" w:hAnsiTheme="minorHAnsi"/>
+          <w:b/>
+          <w:bCs/>
+        </w:rPr>
+        <w:lastRenderedPageBreak/>
+        <w:t>25.11.2011 - Meeting</w:t>
+      </w:r>
+    </w:p>
+    <w:p>
+      <w:r>
+        <w:t>Diese Woche ist von meiner Seite nicht viel weitergegangen, dafur habe ich aber schon</w:t>
+      </w:r>
+      <w:r>
+        <w:t xml:space="preserve"> </w:t>
+      </w:r>
+      <w:r>
+        <w:t>fü</w:t>
+      </w:r>
+      <w:r>
+        <w:t>r die n</w:t>
+      </w:r>
+      <w:r>
+        <w:t>ä</w:t>
+      </w:r>
+      <w:r>
+        <w:t>chste Woche einiges eingeplant. Das Erstellen von Rechnungen wird in den</w:t>
+      </w:r>
+      <w:r>
+        <w:t xml:space="preserve"> </w:t>
+      </w:r>
+      <w:r>
+        <w:t>n</w:t>
+      </w:r>
+      <w:r>
+        <w:t>ä</w:t>
+      </w:r>
+      <w:r>
+        <w:t>chsten Tagen zu erledigen sein.</w:t>
+      </w:r>
+    </w:p>
+    <w:p>
+      <w:pPr>
+        <w:rPr>
+          <w:rFonts w:asciiTheme="minorHAnsi" w:hAnsiTheme="minorHAnsi"/>
+          <w:b/>
+          <w:bCs/>
+        </w:rPr>
+      </w:pPr>
+      <w:r>
+        <w:rPr>
+          <w:rFonts w:asciiTheme="minorHAnsi" w:hAnsiTheme="minorHAnsi"/>
+          <w:b/>
+          <w:bCs/>
+        </w:rPr>
+        <w:t xml:space="preserve">30.11.2011 </w:t>
+      </w:r>
+      <w:r>
+        <w:rPr>
+          <w:rFonts w:asciiTheme="minorHAnsi" w:hAnsiTheme="minorHAnsi"/>
+          <w:b/>
+          <w:bCs/>
+        </w:rPr>
+        <w:t>–</w:t>
+      </w:r>
+      <w:r>
+        <w:rPr>
+          <w:rFonts w:asciiTheme="minorHAnsi" w:hAnsiTheme="minorHAnsi"/>
+          <w:b/>
+          <w:bCs/>
+        </w:rPr>
+        <w:t xml:space="preserve"> Eingabevalidierung</w:t>
+      </w:r>
+    </w:p>
+    <w:p>
+      <w:r>
+        <w:t>Ein Requirement, dass wir beim letzten Tre</w:t>
+      </w:r>
+      <w:r>
+        <w:t>ff</w:t>
+      </w:r>
+      <w:r>
+        <w:t>en besprochen haben, ist die Eingabevalidierung.</w:t>
+      </w:r>
+      <w:r>
+        <w:t xml:space="preserve"> </w:t>
+      </w:r>
+      <w:r>
+        <w:t xml:space="preserve">Um den Aufwand wieder so gering wie </w:t>
+      </w:r>
+      <w:r>
+        <w:t>möglich</w:t>
+      </w:r>
+      <w:r>
+        <w:t xml:space="preserve"> zu halten, wurde auch hier wieder</w:t>
+      </w:r>
+      <w:r>
+        <w:t xml:space="preserve"> </w:t>
+      </w:r>
+      <w:r>
+        <w:t>sehr abstrakt gearbeitet - so wurde das Editor-Interface um Funktionen erweitert, die</w:t>
+      </w:r>
+      <w:r>
+        <w:t xml:space="preserve"> </w:t>
+      </w:r>
+      <w:r>
+        <w:t>ein Objekt auf Vollst</w:t>
+      </w:r>
+      <w:r>
+        <w:t>ä</w:t>
+      </w:r>
+      <w:r>
+        <w:t xml:space="preserve">ndigkeit und Korrektheit </w:t>
+      </w:r>
+      <w:r>
+        <w:t>ü</w:t>
+      </w:r>
+      <w:r>
+        <w:t>berpr</w:t>
+      </w:r>
+      <w:r>
+        <w:t>ü</w:t>
+      </w:r>
+      <w:r>
+        <w:t>fen k</w:t>
+      </w:r>
+      <w:r>
+        <w:t>ö</w:t>
+      </w:r>
+      <w:r>
+        <w:t>nnen. Im Fehlerfall gibt</w:t>
+      </w:r>
+      <w:r>
+        <w:t xml:space="preserve"> </w:t>
+      </w:r>
+      <w:r>
+        <w:t>es auch eine Funktion, die aus einem Objekt die Fehler als von Menschen lesbaren Text</w:t>
+      </w:r>
+      <w:r>
+        <w:t xml:space="preserve"> </w:t>
+      </w:r>
+      <w:r>
+        <w:t>ausgeben kann. Weil das Handling von Fehlern immer gleich ist (Validierung und wenn</w:t>
+      </w:r>
+      <w:r>
+        <w:t xml:space="preserve"> </w:t>
+      </w:r>
+      <w:r>
+        <w:t>fehlgeschlagen, dann Fehlermeldung anzeigen, ansonsten fortfahren), wurde auch diese</w:t>
+      </w:r>
+      <w:r>
+        <w:t xml:space="preserve"> </w:t>
+      </w:r>
+      <w:r>
+        <w:t>Logik in die</w:t>
+      </w:r>
+      <w:r>
+        <w:t xml:space="preserve"> </w:t>
+      </w:r>
+      <w:r>
+        <w:t>Klasse ,,ValidationHandler\ gekapselt.</w:t>
+      </w:r>
+      <w:r>
+        <w:t xml:space="preserve"> </w:t>
+      </w:r>
+      <w:r>
+        <w:t>F</w:t>
+      </w:r>
+      <w:r>
+        <w:t>ü</w:t>
+      </w:r>
+      <w:r>
+        <w:t>r den Kunden-Editor habe ich diese Funktionalit</w:t>
+      </w:r>
+      <w:r>
+        <w:t>ä</w:t>
+      </w:r>
+      <w:r>
+        <w:t>t heute einmal komplett ausprogrammiert</w:t>
+      </w:r>
+      <w:r>
+        <w:t xml:space="preserve"> </w:t>
+      </w:r>
+      <w:r>
+        <w:t>- das soll auch als Code-Beispiel f</w:t>
+      </w:r>
+      <w:r>
+        <w:t>ü</w:t>
+      </w:r>
+      <w:r>
+        <w:t>r meine Gruppenmitglieder dienen, wenn</w:t>
+      </w:r>
+      <w:r>
+        <w:t xml:space="preserve"> </w:t>
+      </w:r>
+      <w:r>
+        <w:t>diese die Funktionalit</w:t>
+      </w:r>
+      <w:r>
+        <w:t>ä</w:t>
+      </w:r>
+      <w:r>
+        <w:t>t f</w:t>
+      </w:r>
+      <w:r>
+        <w:t>ü</w:t>
+      </w:r>
+      <w:r>
+        <w:t>r ihre Module implementieren. Eine Beschreibung des Mechanismus</w:t>
+      </w:r>
+      <w:r>
+        <w:t xml:space="preserve"> </w:t>
+      </w:r>
+      <w:r>
+        <w:t>habe ich per E-Mail ans Team geschickt.</w:t>
+      </w:r>
+      <w:r>
+        <w:t xml:space="preserve"> </w:t>
+      </w:r>
+      <w:r>
+        <w:t>Aus der Validierung heraus ergeben sich einige fehlende Funktionalit</w:t>
+      </w:r>
+      <w:r>
+        <w:t>ä</w:t>
+      </w:r>
+      <w:r>
+        <w:t>ten, die ich als</w:t>
+      </w:r>
+      <w:r>
+        <w:t xml:space="preserve"> </w:t>
+      </w:r>
+      <w:r>
+        <w:t>Bug-Reports erstellt habe. Momentan verwalten wir die Bugs als Excel- Dokument, was</w:t>
+      </w:r>
+      <w:r>
+        <w:t xml:space="preserve"> </w:t>
+      </w:r>
+      <w:r>
+        <w:t>meiner Meinung nach suboptimal ist - die Github Issues eignen sich viel besser daf</w:t>
+      </w:r>
+      <w:r>
+        <w:t>ü</w:t>
+      </w:r>
+      <w:r>
+        <w:t>r. Ich</w:t>
+      </w:r>
+      <w:r>
+        <w:t xml:space="preserve"> </w:t>
+      </w:r>
+      <w:r>
+        <w:t>habe das jetzt einmal per E-Mail deutlich zur Sprache gebracht, und werde auch beim</w:t>
+      </w:r>
+      <w:r>
+        <w:t xml:space="preserve"> </w:t>
+      </w:r>
+      <w:r>
+        <w:t>n</w:t>
+      </w:r>
+      <w:r>
+        <w:t>ä</w:t>
+      </w:r>
+      <w:r>
+        <w:t>chsten Tre</w:t>
+      </w:r>
+      <w:r>
+        <w:t>ff</w:t>
+      </w:r>
+      <w:r>
+        <w:t xml:space="preserve">en versuchen, diese </w:t>
+      </w:r>
+      <w:r>
+        <w:t>Ä</w:t>
+      </w:r>
+      <w:r>
+        <w:t>nderung durchzubringen, denn auf die Dauer ist das</w:t>
+      </w:r>
+      <w:r>
+        <w:t xml:space="preserve"> </w:t>
+      </w:r>
+      <w:r>
+        <w:t>Arbeiten mit dem Excel- Dokument sehr m</w:t>
+      </w:r>
+      <w:r>
+        <w:t>ü</w:t>
+      </w:r>
+      <w:r>
+        <w:t xml:space="preserve">hsam, und man hat schlecht </w:t>
+      </w:r>
+      <w:r>
+        <w:t>Ü</w:t>
+      </w:r>
+      <w:r>
+        <w:t xml:space="preserve">berblick </w:t>
+      </w:r>
+      <w:r>
+        <w:t>ü</w:t>
+      </w:r>
+      <w:r>
+        <w:t>ber</w:t>
+      </w:r>
+      <w:r>
+        <w:t xml:space="preserve"> </w:t>
+      </w:r>
+      <w:r>
+        <w:t>den zeitlichen Verlauf. In einem Bugtracker (wie Github Issues) sieht man sch</w:t>
+      </w:r>
+      <w:r>
+        <w:t>ö</w:t>
+      </w:r>
+      <w:r>
+        <w:t>n, was</w:t>
+      </w:r>
+      <w:r>
+        <w:t xml:space="preserve"> </w:t>
+      </w:r>
+      <w:r>
+        <w:t>noch o</w:t>
+      </w:r>
+      <w:r>
+        <w:t>ff</w:t>
+      </w:r>
+      <w:r>
+        <w:t>en ist, und wie sich der Status von Bugs ge</w:t>
+      </w:r>
+      <w:r>
+        <w:t>ä</w:t>
+      </w:r>
+      <w:r>
+        <w:t>ndert hat.</w:t>
+      </w:r>
+    </w:p>
+    <w:p>
+      <w:pPr>
+        <w:rPr>
+          <w:rFonts w:asciiTheme="minorHAnsi" w:hAnsiTheme="minorHAnsi"/>
+          <w:b/>
+          <w:bCs/>
+        </w:rPr>
+      </w:pPr>
+      <w:r>
+        <w:rPr>
+          <w:rFonts w:asciiTheme="minorHAnsi" w:hAnsiTheme="minorHAnsi"/>
+          <w:b/>
+          <w:bCs/>
+        </w:rPr>
+        <w:t>30.11.2011 - Rechnungs-Assistent</w:t>
+      </w:r>
+    </w:p>
+    <w:p>
+      <w:r>
+        <w:t>In der zweiten Programmier-Session des heutigen Tages habe ich den Rechnungs- Assistenten</w:t>
+      </w:r>
+      <w:r>
+        <w:t xml:space="preserve"> </w:t>
+      </w:r>
+      <w:r>
+        <w:t>implementiert. Dieser hilft dabei, eine Liste von Reservierungen anzuzeigen,</w:t>
+      </w:r>
+      <w:r>
+        <w:t xml:space="preserve"> und diese dann zu verbuchen. Das wird momentan einfach in der GUI angezeigt, und ist noch nicht ausimplementiert.</w:t>
+      </w:r>
+    </w:p>
+    <w:p>
+      <w:r>
+        <w:t>Auch hier stoße ich entweder auf fehlendes Swing-Wissen meinerseits oder auf Limitierungen von Swing - so musste ich für die Liste der Reservierungen (eine Multi-Selektions-Liste) eine eigene Klasse erstellen. Es funktioniert, aber macht den Code</w:t>
+      </w:r>
+      <w:r>
+        <w:t xml:space="preserve"> </w:t>
+      </w:r>
+      <w:r>
+        <w:t>etwas unübersichtlicher.</w:t>
+      </w:r>
+    </w:p>
+    <w:p>
+      <w:pPr>
+        <w:rPr>
+          <w:rFonts w:asciiTheme="minorHAnsi" w:hAnsiTheme="minorHAnsi"/>
+          <w:b/>
+          <w:bCs/>
+        </w:rPr>
+      </w:pPr>
+      <w:r>
+        <w:rPr>
+          <w:rFonts w:asciiTheme="minorHAnsi" w:hAnsiTheme="minorHAnsi"/>
+          <w:b/>
+          <w:bCs/>
+        </w:rPr>
+        <w:t>0</w:t>
+      </w:r>
+      <w:r>
+        <w:rPr>
+          <w:rFonts w:asciiTheme="minorHAnsi" w:hAnsiTheme="minorHAnsi"/>
+          <w:b/>
+          <w:bCs/>
+        </w:rPr>
+        <w:t>1.12.2011 - Einbauen von Invoices</w:t>
+      </w:r>
+    </w:p>
+    <w:p>
+      <w:r>
+        <w:t>Heute hatte ich nur wenig Zeit, am Projekt weiter zu arbeiten. Ich habe ein Icon für die Rechnungen zum Projekt erstellt, um diese in der UI sichtbar zu machen.</w:t>
+      </w:r>
+    </w:p>
+    <w:p>
+      <w:pPr>
+        <w:rPr>
+          <w:rFonts w:asciiTheme="minorHAnsi" w:hAnsiTheme="minorHAnsi"/>
+          <w:b/>
+          <w:bCs/>
+        </w:rPr>
+      </w:pPr>
+      <w:r>
+        <w:rPr>
+          <w:rFonts w:asciiTheme="minorHAnsi" w:hAnsiTheme="minorHAnsi"/>
+          <w:b/>
+          <w:bCs/>
+        </w:rPr>
+        <w:t>0</w:t>
+      </w:r>
+      <w:r>
+        <w:rPr>
+          <w:rFonts w:asciiTheme="minorHAnsi" w:hAnsiTheme="minorHAnsi"/>
+          <w:b/>
+          <w:bCs/>
+        </w:rPr>
+        <w:t>2.12.2011 - Meeting</w:t>
+      </w:r>
+    </w:p>
+    <w:p>
+      <w:r>
+        <w:t xml:space="preserve">Ich habe meine Bedenken über die Führung der Bug-Liste als Excel-Dokument dem Projektteam bekanntgegeben. Nach einiger Diskussion haben wir uns entschieden, die Bugs wie vorgeschlagen nach Github zu übertragen. Diese </w:t>
+      </w:r>
+      <w:r>
+        <w:lastRenderedPageBreak/>
+        <w:t>Aufgabe übernehme ich gerne, da es meine Arbeit im Projekt in Zukunft erleichtern wird.</w:t>
+      </w:r>
+    </w:p>
+    <w:p>
+      <w:pPr>
+        <w:rPr>
+          <w:rFonts w:asciiTheme="minorHAnsi" w:hAnsiTheme="minorHAnsi"/>
+          <w:b/>
+          <w:bCs/>
+        </w:rPr>
+      </w:pPr>
+      <w:r>
+        <w:rPr>
+          <w:rFonts w:asciiTheme="minorHAnsi" w:hAnsiTheme="minorHAnsi"/>
+          <w:b/>
+          <w:bCs/>
+        </w:rPr>
+        <w:t>02.12.2011 - Bugs zu Issues konvertiert</w:t>
+      </w:r>
+    </w:p>
+    <w:p>
+      <w:r>
+        <w:t>Nach dem letzten Meeting wurde beschlosen, dass die Excel-Liste für die Bugs endlich wegkommt, und wir stattdessen Github Issues verwenden. Darüber bin ich sehr froh, und es wird meine Motivation für das Projekt steigern. Weiters haben wir uns auch entschlossen, das Product-Backlog nicht mehr als LaTeX-Datei zu führen, sondern ins Github-Wiki zu übernehmen.Beide Änderungen habe ich heute gemacht, und per E-Mail das Team informiert.</w:t>
+      </w:r>
+    </w:p>
+    <w:p>
+      <w:pPr>
+        <w:rPr>
+          <w:rFonts w:ascii="CMSSBX10" w:eastAsiaTheme="minorEastAsia" w:hAnsi="CMSSBX10" w:cs="CMSSBX10"/>
+          <w:lang w:val="de-AT"/>
+        </w:rPr>
+      </w:pPr>
+      <w:r>
+        <w:rPr>
+          <w:rFonts w:asciiTheme="minorHAnsi" w:hAnsiTheme="minorHAnsi"/>
+          <w:b/>
+          <w:bCs/>
+        </w:rPr>
+        <w:t>09.12.2011 – Meeting</w:t>
+      </w:r>
+    </w:p>
+    <w:p>
+      <w:r>
+        <w:t>Dieses Meeting war recht kurz, wir haben vorallem in Hinblick auf die bevorstehende</w:t>
+      </w:r>
+      <w:r>
+        <w:t xml:space="preserve"> </w:t>
+      </w:r>
+      <w:r>
+        <w:t>Präsentation schon einige Punkte besprochen. Allgemein ist zu sagen, dass wir ca. ein Drittel des Projekts fertig haben, vielleicht sogar ein bisschen mehr.</w:t>
+      </w:r>
+      <w:r>
+        <w:t xml:space="preserve"> </w:t>
+      </w:r>
+      <w:r>
+        <w:t>Insgesamt habe ich das Gefühl, dass wir gut in der Zeit liegen, und gut miteinander auskommen. Vorallem die wöchentlichen Treffen am Freitag sind ein guter Abschluss der Uni-Woche, u</w:t>
+      </w:r>
+      <w:r>
+        <w:t>nd geben uns Ansporn, in der nä</w:t>
+      </w:r>
+      <w:r>
+        <w:t>chsten Woche am Projekt weiter zu</w:t>
+      </w:r>
+      <w:r>
+        <w:t xml:space="preserve"> </w:t>
+      </w:r>
+      <w:r>
+        <w:t>arbeiten.</w:t>
+      </w:r>
+    </w:p>
+    <w:p>
+      <w:pPr>
+        <w:rPr>
+          <w:rFonts w:asciiTheme="minorHAnsi" w:hAnsiTheme="minorHAnsi"/>
+          <w:b/>
+          <w:bCs/>
+        </w:rPr>
+      </w:pPr>
+      <w:r>
+        <w:rPr>
+          <w:rFonts w:asciiTheme="minorHAnsi" w:hAnsiTheme="minorHAnsi"/>
+          <w:b/>
+          <w:bCs/>
+        </w:rPr>
+        <w:t>0</w:t>
+      </w:r>
+      <w:r>
+        <w:rPr>
+          <w:rFonts w:asciiTheme="minorHAnsi" w:hAnsiTheme="minorHAnsi"/>
+          <w:b/>
+          <w:bCs/>
+        </w:rPr>
+        <w:t>9.12.201</w:t>
+      </w:r>
+      <w:r>
+        <w:rPr>
+          <w:rFonts w:asciiTheme="minorHAnsi" w:hAnsiTheme="minorHAnsi"/>
+          <w:b/>
+          <w:bCs/>
+        </w:rPr>
+        <w:t>1 – Fehlerüberprüfung beim Lö</w:t>
+      </w:r>
+      <w:r>
+        <w:rPr>
+          <w:rFonts w:asciiTheme="minorHAnsi" w:hAnsiTheme="minorHAnsi"/>
+          <w:b/>
+          <w:bCs/>
+        </w:rPr>
+        <w:t>schen</w:t>
+      </w:r>
+    </w:p>
+    <w:p>
+      <w:r>
+        <w:t>Beim L</w:t>
+      </w:r>
+      <w:r>
+        <w:t>ö</w:t>
+      </w:r>
+      <w:r>
+        <w:t>schen von Kunden und Zimmern ist darauf zu achten, dass diese nicht gel</w:t>
+      </w:r>
+      <w:r>
+        <w:t>ö</w:t>
+      </w:r>
+      <w:r>
+        <w:t>scht</w:t>
+      </w:r>
+      <w:r>
+        <w:t xml:space="preserve"> </w:t>
+      </w:r>
+      <w:r>
+        <w:t>werden d</w:t>
+      </w:r>
+      <w:r>
+        <w:t>ü</w:t>
+      </w:r>
+      <w:r>
+        <w:t>rfen, wenn sie in Reservierungen vorkommen. Dies wurde beim letzten Meeting</w:t>
+      </w:r>
+      <w:r>
+        <w:t xml:space="preserve"> </w:t>
+      </w:r>
+      <w:r>
+        <w:t>besprochen, und ich habe das jetzt implementiert - wobei nun nur ein Fehler angezeigt</w:t>
+      </w:r>
+      <w:r>
+        <w:t xml:space="preserve"> </w:t>
+      </w:r>
+      <w:r>
+        <w:t>wird. Idealerweise sollte hier noch eine bessere Meldung erscheinen - werde das beim</w:t>
+      </w:r>
+      <w:r>
+        <w:t xml:space="preserve"> </w:t>
+      </w:r>
+      <w:r>
+        <w:t>n</w:t>
+      </w:r>
+      <w:r>
+        <w:t>ä</w:t>
+      </w:r>
+      <w:r>
+        <w:t>chsten Meeting zur Sprache bringen.</w:t>
+      </w:r>
+      <w:r>
+        <w:t xml:space="preserve"> Seit den letzten 2 Wochen geht es wieder gut voran beim Projekt, die Meetings jeden Freitag helfen, das Projekt am Laufen zu halten - selbst wenn wir oft nur eine halbe Stunde oder Stunde über das Projekt sprechen. Der wöchentliche Austausch ist für so ein Studentenprojekt meiner Meinung nach sehr wichtig. Ein Online-Treffen (Textchat oder VoIP) würde wohl nicht so viel Motivation bringen. Weiters habe ich heute Rechnungs-Infos zum Datenmodell hinzugefügt, und einige Clean-Ups durchgeführt.</w:t>
+      </w:r>
+    </w:p>
+    <w:p>
+      <w:pPr>
+        <w:rPr>
+          <w:rFonts w:asciiTheme="minorHAnsi" w:hAnsiTheme="minorHAnsi"/>
+          <w:b/>
+          <w:bCs/>
+        </w:rPr>
+      </w:pPr>
+      <w:r>
+        <w:rPr>
+          <w:rFonts w:asciiTheme="minorHAnsi" w:hAnsiTheme="minorHAnsi"/>
+          <w:b/>
+          <w:bCs/>
+        </w:rPr>
+        <w:t>13.12.2011 - Lösch-Checks in der Objektliste</w:t>
+      </w:r>
+    </w:p>
+    <w:p>
+      <w:r>
+        <w:t>Heute habe ich die Issue 26 behoben - in der Objekt-Liste wird nun immer eine Bestätigung des Löschens angezeigt (bzw wenn nicht möglich, dann eine andere Meldung).</w:t>
+      </w:r>
+    </w:p>
+    <w:p>
+      <w:pPr>
+        <w:rPr>
+          <w:rFonts w:asciiTheme="minorHAnsi" w:hAnsiTheme="minorHAnsi"/>
+          <w:b/>
+          <w:bCs/>
+        </w:rPr>
+      </w:pPr>
+      <w:r>
+        <w:rPr>
+          <w:rFonts w:asciiTheme="minorHAnsi" w:hAnsiTheme="minorHAnsi"/>
+          <w:b/>
+          <w:bCs/>
+        </w:rPr>
+        <w:t>14.12.2011 - Präsentation</w:t>
+      </w:r>
+    </w:p>
+    <w:p>
+      <w:r>
+        <w:t>Für die Präsentation habe ich heute die Präsentation (Demo) mit aktuellem Stand abgelegt. Bin recht zufrieden mit dem aktuellen Zwischenstand, die Stimmung im Projekt ist gut - es ist schön, einen kleinen Meilenstein erreicht zu haben.</w:t>
+      </w:r>
+    </w:p>
+    <w:p>
+      <w:pPr>
+        <w:rPr>
+          <w:rFonts w:ascii="CMSSBX10" w:eastAsiaTheme="minorEastAsia" w:hAnsi="CMSSBX10" w:cs="CMSSBX10"/>
+          <w:lang w:val="de-AT"/>
+        </w:rPr>
+      </w:pPr>
+      <w:r>
+        <w:rPr>
+          <w:rFonts w:asciiTheme="minorHAnsi" w:hAnsiTheme="minorHAnsi"/>
+          <w:b/>
+          <w:bCs/>
+        </w:rPr>
+        <w:t>16.12.2011 - Meeting</w:t>
+      </w:r>
+    </w:p>
+    <w:p>
+      <w:r>
+        <w:t xml:space="preserve">Heute haben wir vorallem zum Thema Rechnungslegung eine offene Punkte besprochen. Ich hoffe, diese kann ich bald umsetzen. Einige Bugs, die dafür offen </w:t>
+      </w:r>
+      <w:r>
+        <w:lastRenderedPageBreak/>
+        <w:t>sind, werden von den Projektmitgliedern hoffentlich bald erledigt. Jetzt haben wir noch Zeit, um einige Nice-to-have Features umzusetzen. Die GUI ist in der Zwischenzeit schon recht angewachsen, ich hoffe, dass wir am Ende des Projekts</w:t>
+      </w:r>
+      <w:r>
+        <w:t xml:space="preserve"> </w:t>
+      </w:r>
+      <w:r>
+        <w:t>noch etwas Zeit finden, um die GUI etwas aufzuräumen.</w:t>
+      </w:r>
+    </w:p>
+    <w:p>
+      <w:pPr>
+        <w:rPr>
+          <w:rFonts w:asciiTheme="minorHAnsi" w:hAnsiTheme="minorHAnsi"/>
+          <w:b/>
+          <w:bCs/>
+        </w:rPr>
+      </w:pPr>
+      <w:r>
+        <w:rPr>
+          <w:rFonts w:asciiTheme="minorHAnsi" w:hAnsiTheme="minorHAnsi"/>
+          <w:b/>
+          <w:bCs/>
+        </w:rPr>
+        <w:t>14.01.2012 - Rechnungs-Generierung</w:t>
+      </w:r>
+    </w:p>
+    <w:p>
+      <w:r>
+        <w:t>Heute habe ich den Code für die Erstellung der Rechnungen implementiert. Die Implementierung wird von den Projektmitgliedern noch getestet werden. Auch hier war einiges schwerer als erwartet, aber im Ende_ekt funktioniert es jetzt rudimentär sehr gut. Was hier noch zu erledigen ist, ist etwas Polishing für die Rechnungen und ein paar Verbesserungen bei der Berechnung. Das sind aber alles Sachen, die dann später erledigt werden können. Als „Feature“ kann das Rechnung Erstellen nun abgehakt werden.Das Projekt geht dem Ende zu - es sind nur mehr ein paar Kleinigkeiten zu erledigen.Wenn es sich ausgeht, will ich mir vor der Endpräsentation noch ein klein wenig Zeit nehmen, um die GUI und die Rechnungen noch schöner zu machen.</w:t>
+      </w:r>
+    </w:p>
+    <w:p>
+      <w:pPr>
+        <w:rPr>
+          <w:rFonts w:asciiTheme="minorHAnsi" w:hAnsiTheme="minorHAnsi"/>
+          <w:b/>
+          <w:bCs/>
+        </w:rPr>
+      </w:pPr>
+      <w:r>
+        <w:rPr>
+          <w:rFonts w:asciiTheme="minorHAnsi" w:hAnsiTheme="minorHAnsi"/>
+          <w:b/>
+          <w:bCs/>
+        </w:rPr>
+        <w:t>17.01.2012 - Polishing</w:t>
+      </w:r>
+    </w:p>
+    <w:p>
+      <w:r>
+        <w:t>Heute habe ich fast den ganzen Tag mit Polishing der UI verbracht. Ich bin ein wenig</w:t>
+      </w:r>
+      <w:r>
+        <w:t xml:space="preserve"> </w:t>
+      </w:r>
+      <w:r>
+        <w:t>ausgelaugt, deshalb kein detaillierter Report heute, sondern nur ein</w:t>
+      </w:r>
+      <w:r>
+        <w:t xml:space="preserve"> </w:t>
+      </w:r>
+      <w:r>
+        <w:t>kleiner Überblick</w:t>
+      </w:r>
+      <w:r>
+        <w:t xml:space="preserve"> </w:t>
+      </w:r>
+      <w:r>
+        <w:t>über die Änderungen: Suchen/filtern in der Objektliste, mehr Spacing/Padding in der GUI, Raumbelegungs-Platz als eigenen Men</w:t>
+      </w:r>
+      <w:r>
+        <w:t>ü</w:t>
+      </w:r>
+      <w:r>
+        <w:t>punkt in der Menüleiste, korrigieren der Preis-Eingabe im Zimmer-Editor,</w:t>
+      </w:r>
+      <w:r>
+        <w:t xml:space="preserve"> </w:t>
+      </w:r>
+      <w:r>
+        <w:t>Rechnungslegung verbessert und gepolished.</w:t>
+      </w:r>
+      <w:r>
+        <w:t xml:space="preserve"> </w:t>
+      </w:r>
+      <w:r>
+        <w:t>Ich freue mich schon auf die Präsentation, und _nde, dass das Programm mit den</w:t>
+      </w:r>
+      <w:r>
+        <w:t xml:space="preserve"> </w:t>
+      </w:r>
+      <w:r>
+        <w:t>heutigen Änderungen schon sehr professionell aussieht. Habe die Änderungen den Projektmitgliedern mitgeteilt.</w:t>
+      </w:r>
+    </w:p>
+    <w:p>
+      <w:pPr>
+        <w:rPr>
+          <w:rFonts w:asciiTheme="minorHAnsi" w:hAnsiTheme="minorHAnsi"/>
+          <w:b/>
+          <w:bCs/>
+        </w:rPr>
+      </w:pPr>
+      <w:r>
+        <w:rPr>
+          <w:rFonts w:asciiTheme="minorHAnsi" w:hAnsiTheme="minorHAnsi"/>
+          <w:b/>
+          <w:bCs/>
+        </w:rPr>
+        <w:t>18.01.2012 - Endpräsentation</w:t>
+      </w:r>
+    </w:p>
+    <w:p>
+      <w:r>
+        <w:t>Heute war die Endpräsentation. Durch das Polishing gestern ist das Endprodukt heute sehr schön, und Alexander hat sich darum gekümmern, Test-Daten für die Demo zu erstellen. Freue mich schon auf den Abschluss des Projekts!</w:t>
+      </w:r>
+    </w:p>
+    <w:p>
+      <w:pPr>
+        <w:rPr>
+          <w:rFonts w:asciiTheme="minorHAnsi" w:hAnsiTheme="minorHAnsi"/>
+          <w:b/>
+          <w:bCs/>
+        </w:rPr>
+      </w:pPr>
+      <w:r>
+        <w:rPr>
+          <w:rFonts w:asciiTheme="minorHAnsi" w:hAnsiTheme="minorHAnsi"/>
+          <w:b/>
+          <w:bCs/>
+        </w:rPr>
+        <w:t>20.01.2012 - Schreiben des Endreports</w:t>
+      </w:r>
+    </w:p>
+    <w:p>
+      <w:r>
+        <w:t>Da ich in der kommenden Woche Uni-Sachen zu erledigen habe, und am Wochenende danach nicht in Wien bin, habe ich heute meinen Teil des Endreports erledigt. Rückblickend bin ich sehr zufrieden mit dem Ergebnis, und finde, dass wir ein herzeigbares und schönes Projekt haben, aber gleichzeitig auch einiges in Sachen Java und Projektmanagement gelernt haben. Das Arbeiten im Team war gut, und vorallem die wöchentlichen Meetings steigerten die Motivation.</w:t>
       </w:r>
     </w:p>
     <w:p>
       <w:pPr>
         <w:pStyle w:val="Heading2"/>
       </w:pPr>
-      <w:bookmarkStart w:id="81" w:name="_Toc315700967"/>
+      <w:bookmarkStart w:id="81" w:name="_Toc315788200"/>
       <w:r>
         <w:t>Tagebuch – Martin Wieser</w:t>
       </w:r>
@@ -9423,6 +10384,7 @@
         <w:rPr>
           <w:rFonts w:asciiTheme="minorHAnsi" w:hAnsiTheme="minorHAnsi"/>
         </w:rPr>
+        <w:lastRenderedPageBreak/>
         <w:t>datenbank: hsqldb</w:t>
       </w:r>
     </w:p>
@@ -9791,7 +10753,6 @@
         <w:rPr>
           <w:rFonts w:asciiTheme="minorHAnsi" w:hAnsiTheme="minorHAnsi"/>
         </w:rPr>
-        <w:lastRenderedPageBreak/>
         <w:t>Zimmer anlegen</w:t>
       </w:r>
     </w:p>
@@ -9958,7 +10919,14 @@
         <w:rPr>
           <w:rFonts w:asciiTheme="minorHAnsi" w:hAnsiTheme="minorHAnsi"/>
         </w:rPr>
-        <w:t>Das Projekt nimmt schön langsam gute Züge an, sollten alle Aufgaben bis zum Ende des Sprints (nächsten Freitag) erledigt sein. Sind wir auf einem sehr guten Weg. Die Architektur des Teams ist sehr vielversprechend. Die eingebundenen</w:t>
+        <w:t xml:space="preserve">Das Projekt nimmt schön langsam gute Züge an, sollten alle Aufgaben bis zum Ende des Sprints (nächsten Freitag) erledigt sein. Sind wir auf einem sehr guten </w:t>
+      </w:r>
+      <w:r>
+        <w:rPr>
+          <w:rFonts w:asciiTheme="minorHAnsi" w:hAnsiTheme="minorHAnsi"/>
+        </w:rPr>
+        <w:lastRenderedPageBreak/>
+        <w:t>Weg. Die Architektur des Teams ist sehr vielversprechend. Die eingebundenen</w:t>
       </w:r>
       <w:r>
         <w:t xml:space="preserve"> Framework werden uns viel Arbeit ersparen.</w:t>
@@ -10062,7 +11030,6 @@
           <w:b/>
           <w:bCs/>
         </w:rPr>
-        <w:lastRenderedPageBreak/>
         <w:t>Tests - 22.11.11</w:t>
       </w:r>
     </w:p>
@@ -10098,6 +11065,7 @@
     </w:p>
     <w:p>
       <w:r>
+        <w:lastRenderedPageBreak/>
         <w:t>Alexander: Logik</w:t>
       </w:r>
     </w:p>
@@ -10213,7 +11181,6 @@
     </w:p>
     <w:p>
       <w:r>
-        <w:lastRenderedPageBreak/>
         <w:t>Durch die ausschließliche Doku in Github wird die Arbeit deutlich leichter. Die zugewiesenen Issues werden abgearbeitet und geschlossen. Den Rest (Emails versenden, ...) erledigt das System.</w:t>
       </w:r>
     </w:p>
@@ -10239,7 +11206,11 @@
     </w:p>
     <w:p>
       <w:r>
-        <w:t>Die geforderten Aufgaben wurde vollständig erfüllt und das System ist lauffähig. Das Team ist weiterhin sehr zuversichtlich. Die Änderungen bezüglich der Dokumentation haben sich positiv ausgewirkt, wodurch die Arbeiten erleichtert wurden. Eine Überarbeitung der GUI sowie einige Funktionen, welche die Usability betreffen sollen eingearbeitet werden.</w:t>
+        <w:t xml:space="preserve">Die geforderten Aufgaben wurde vollständig erfüllt und das System ist lauffähig. Das Team ist weiterhin sehr zuversichtlich. Die Änderungen bezüglich der Dokumentation haben sich positiv ausgewirkt, wodurch die Arbeiten erleichtert </w:t>
+      </w:r>
+      <w:r>
+        <w:lastRenderedPageBreak/>
+        <w:t>wurden. Eine Überarbeitung der GUI sowie einige Funktionen, welche die Usability betreffen sollen eingearbeitet werden.</w:t>
       </w:r>
     </w:p>
     <w:p>
@@ -10391,27 +11362,14 @@
           <w:pStyle w:val="Footer"/>
           <w:jc w:val="center"/>
         </w:pPr>
-        <w:r>
-          <w:fldChar w:fldCharType="begin"/>
-        </w:r>
-        <w:r>
-          <w:instrText xml:space="preserve"> PAGE   \* MERGEFORMAT </w:instrText>
-        </w:r>
-        <w:r>
-          <w:fldChar w:fldCharType="separate"/>
-        </w:r>
-        <w:r>
-          <w:rPr>
-            <w:noProof/>
-          </w:rPr>
-          <w:t>2</w:t>
-        </w:r>
-        <w:r>
-          <w:rPr>
-            <w:noProof/>
-          </w:rPr>
-          <w:fldChar w:fldCharType="end"/>
-        </w:r>
+        <w:fldSimple w:instr=" PAGE   \* MERGEFORMAT ">
+          <w:r>
+            <w:rPr>
+              <w:noProof/>
+            </w:rPr>
+            <w:t>11</w:t>
+          </w:r>
+        </w:fldSimple>
       </w:p>
     </w:sdtContent>
   </w:sdt>

</xml_diff>